<commit_message>
Update on 03 Feb 2025 at 12:46
</commit_message>
<xml_diff>
--- a/01_general.docx
+++ b/01_general.docx
@@ -4847,6 +4847,62 @@
       <w:r>
         <w:t xml:space="preserve"> instead of correct “…”).</w:t>
       </w:r>
+    </w:p>
+    <w:p>
+      <w:pPr>
+        <w:pStyle w:val="BodyText"/>
+        <w:rPr>
+          <w:ins w:id="296" w:author="Pawel KAMINSKI" w:date="2025-02-03T13:45:00Z"/>
+        </w:rPr>
+      </w:pPr>
+    </w:p>
+    <w:p>
+      <w:pPr>
+        <w:pStyle w:val="BodyText"/>
+        <w:rPr>
+          <w:ins w:id="297" w:author="Pawel KAMINSKI" w:date="2025-02-03T13:45:00Z"/>
+        </w:rPr>
+      </w:pPr>
+    </w:p>
+    <w:p>
+      <w:pPr>
+        <w:pStyle w:val="BodyText"/>
+        <w:rPr>
+          <w:ins w:id="298" w:author="Pawel KAMINSKI" w:date="2025-02-03T13:45:00Z"/>
+        </w:rPr>
+      </w:pPr>
+    </w:p>
+    <w:p>
+      <w:pPr>
+        <w:pStyle w:val="BodyText"/>
+        <w:rPr>
+          <w:ins w:id="299" w:author="Pawel KAMINSKI" w:date="2025-02-03T13:45:00Z"/>
+        </w:rPr>
+      </w:pPr>
+    </w:p>
+    <w:p>
+      <w:pPr>
+        <w:pStyle w:val="BodyText"/>
+        <w:rPr>
+          <w:ins w:id="300" w:author="Pawel KAMINSKI" w:date="2025-02-03T13:45:00Z"/>
+        </w:rPr>
+      </w:pPr>
+    </w:p>
+    <w:p>
+      <w:pPr>
+        <w:pStyle w:val="BodyText"/>
+        <w:rPr>
+          <w:ins w:id="301" w:author="Pawel KAMINSKI" w:date="2025-02-03T13:45:00Z"/>
+        </w:rPr>
+      </w:pPr>
+    </w:p>
+    <w:p>
+      <w:pPr>
+        <w:pStyle w:val="BodyText"/>
+        <w:rPr>
+          <w:ins w:id="302" w:author="Pawel KAMINSKI" w:date="2025-02-03T13:45:00Z"/>
+        </w:rPr>
+      </w:pPr>
     </w:p>
     <w:p>
       <w:pPr>

</xml_diff>

<commit_message>
Update on 04 Mar 2025 at 09:51
</commit_message>
<xml_diff>
--- a/01_general.docx
+++ b/01_general.docx
@@ -1,6 +1,6 @@
 
 <file path=word/document.xml><?xml version="1.0" encoding="utf-8"?>
-<w:document xmlns:wpc="http://schemas.microsoft.com/office/word/2010/wordprocessingCanvas" xmlns:cx="http://schemas.microsoft.com/office/drawing/2014/chartex" xmlns:cx1="http://schemas.microsoft.com/office/drawing/2015/9/8/chartex" xmlns:cx2="http://schemas.microsoft.com/office/drawing/2015/10/21/chartex" xmlns:cx3="http://schemas.microsoft.com/office/drawing/2016/5/9/chartex" xmlns:cx4="http://schemas.microsoft.com/office/drawing/2016/5/10/chartex" xmlns:cx5="http://schemas.microsoft.com/office/drawing/2016/5/11/chartex" xmlns:cx6="http://schemas.microsoft.com/office/drawing/2016/5/12/chartex" xmlns:cx7="http://schemas.microsoft.com/office/drawing/2016/5/13/chartex" xmlns:cx8="http://schemas.microsoft.com/office/drawing/2016/5/14/chartex" xmlns:mc="http://schemas.openxmlformats.org/markup-compatibility/2006" xmlns:aink="http://schemas.microsoft.com/office/drawing/2016/ink" xmlns:am3d="http://schemas.microsoft.com/office/drawing/2017/model3d" xmlns:o="urn:schemas-microsoft-com:office:office" xmlns:oel="http://schemas.microsoft.com/office/2019/extlst" xmlns:r="http://schemas.openxmlformats.org/officeDocument/2006/relationships" xmlns:m="http://schemas.openxmlformats.org/officeDocument/2006/math" xmlns:v="urn:schemas-microsoft-com:vml" xmlns:wp14="http://schemas.microsoft.com/office/word/2010/wordprocessingDrawing" xmlns:wp="http://schemas.openxmlformats.org/drawingml/2006/wordprocessingDrawing" xmlns:w10="urn:schemas-microsoft-com:office:word" xmlns:w="http://schemas.openxmlformats.org/wordprocessingml/2006/main" xmlns:w14="http://schemas.microsoft.com/office/word/2010/wordml" xmlns:w15="http://schemas.microsoft.com/office/word/2012/wordml" xmlns:w16cex="http://schemas.microsoft.com/office/word/2018/wordml/cex" xmlns:w16cid="http://schemas.microsoft.com/office/word/2016/wordml/cid" xmlns:w16="http://schemas.microsoft.com/office/word/2018/wordml" xmlns:w16sdtdh="http://schemas.microsoft.com/office/word/2020/wordml/sdtdatahash" xmlns:w16se="http://schemas.microsoft.com/office/word/2015/wordml/symex" xmlns:wpg="http://schemas.microsoft.com/office/word/2010/wordprocessingGroup" xmlns:wpi="http://schemas.microsoft.com/office/word/2010/wordprocessingInk" xmlns:wne="http://schemas.microsoft.com/office/word/2006/wordml" xmlns:wps="http://schemas.microsoft.com/office/word/2010/wordprocessingShape" mc:Ignorable="w14 w15 w16se w16cid w16 w16cex w16sdtdh wp14">
+<w:document xmlns:wpc="http://schemas.microsoft.com/office/word/2010/wordprocessingCanvas" xmlns:cx="http://schemas.microsoft.com/office/drawing/2014/chartex" xmlns:cx1="http://schemas.microsoft.com/office/drawing/2015/9/8/chartex" xmlns:cx2="http://schemas.microsoft.com/office/drawing/2015/10/21/chartex" xmlns:cx3="http://schemas.microsoft.com/office/drawing/2016/5/9/chartex" xmlns:cx4="http://schemas.microsoft.com/office/drawing/2016/5/10/chartex" xmlns:cx5="http://schemas.microsoft.com/office/drawing/2016/5/11/chartex" xmlns:cx6="http://schemas.microsoft.com/office/drawing/2016/5/12/chartex" xmlns:cx7="http://schemas.microsoft.com/office/drawing/2016/5/13/chartex" xmlns:cx8="http://schemas.microsoft.com/office/drawing/2016/5/14/chartex" xmlns:mc="http://schemas.openxmlformats.org/markup-compatibility/2006" xmlns:aink="http://schemas.microsoft.com/office/drawing/2016/ink" xmlns:am3d="http://schemas.microsoft.com/office/drawing/2017/model3d" xmlns:o="urn:schemas-microsoft-com:office:office" xmlns:oel="http://schemas.microsoft.com/office/2019/extlst" xmlns:r="http://schemas.openxmlformats.org/officeDocument/2006/relationships" xmlns:m="http://schemas.openxmlformats.org/officeDocument/2006/math" xmlns:v="urn:schemas-microsoft-com:vml" xmlns:wp14="http://schemas.microsoft.com/office/word/2010/wordprocessingDrawing" xmlns:wp="http://schemas.openxmlformats.org/drawingml/2006/wordprocessingDrawing" xmlns:w10="urn:schemas-microsoft-com:office:word" xmlns:w="http://schemas.openxmlformats.org/wordprocessingml/2006/main" xmlns:w14="http://schemas.microsoft.com/office/word/2010/wordml" xmlns:w15="http://schemas.microsoft.com/office/word/2012/wordml" xmlns:w16cex="http://schemas.microsoft.com/office/word/2018/wordml/cex" xmlns:w16cid="http://schemas.microsoft.com/office/word/2016/wordml/cid" xmlns:w16="http://schemas.microsoft.com/office/word/2018/wordml" xmlns:w16du="http://schemas.microsoft.com/office/word/2023/wordml/word16du" xmlns:w16sdtdh="http://schemas.microsoft.com/office/word/2020/wordml/sdtdatahash" xmlns:w16sdtfl="http://schemas.microsoft.com/office/word/2024/wordml/sdtformatlock" xmlns:w16se="http://schemas.microsoft.com/office/word/2015/wordml/symex" xmlns:wpg="http://schemas.microsoft.com/office/word/2010/wordprocessingGroup" xmlns:wpi="http://schemas.microsoft.com/office/word/2010/wordprocessingInk" xmlns:wne="http://schemas.microsoft.com/office/word/2006/wordml" xmlns:wps="http://schemas.microsoft.com/office/word/2010/wordprocessingShape" mc:Ignorable="w14 w15 w16se w16cid w16 w16cex w16sdtdh w16sdtfl w16du wp14">
   <w:body>
     <w:p>
       <w:pPr>
@@ -566,7 +566,15 @@
           <w:t>s an attachment</w:t>
         </w:r>
         <w:r>
-          <w:t xml:space="preserve"> to that email. This includes `.docx` files and `.ipynb` files, but also the `assets` folder with all the files used in your submission. </w:t>
+          <w:t xml:space="preserve"> to that email. This includes `.docx` files and `.</w:t>
+        </w:r>
+        <w:proofErr w:type="spellStart"/>
+        <w:r>
+          <w:t>ipynb</w:t>
+        </w:r>
+        <w:proofErr w:type="spellEnd"/>
+        <w:r>
+          <w:t xml:space="preserve">` files, but also the `assets` folder with all the files used in your submission. </w:t>
         </w:r>
         <w:r>
           <w:t>This includes all the images, videos, datasets and other files. Be sure to follow the guidelines specified in the Submission Structure section.</w:t>
@@ -589,6 +597,7 @@
         <w:r>
           <w:t xml:space="preserve">You will be contacted by someone from the </w:t>
         </w:r>
+        <w:proofErr w:type="spellStart"/>
         <w:r>
           <w:rPr>
             <w:i/>
@@ -599,6 +608,7 @@
           </w:rPr>
           <w:t>tnb.admin</w:t>
         </w:r>
+        <w:proofErr w:type="spellEnd"/>
         <w:r>
           <w:t xml:space="preserve"> team. We ask you to follow their instructions.</w:t>
         </w:r>
@@ -900,10 +910,29 @@
       </w:ins>
       <w:ins w:id="92" w:author="Pawel KAMINSKI" w:date="2025-01-06T11:29:00Z">
         <w:r>
-          <w:t>the tnb team will provide you with</w:t>
-        </w:r>
-      </w:ins>
-      <w:ins w:id="93" w:author="Pawel KAMINSKI" w:date="2025-01-06T11:26:00Z">
+          <w:t xml:space="preserve">the </w:t>
+        </w:r>
+      </w:ins>
+      <w:proofErr w:type="spellStart"/>
+      <w:ins w:id="93" w:author="Pawel KAMINSKI" w:date="2025-03-04T10:51:00Z" w16du:dateUtc="2025-03-04T09:51:00Z">
+        <w:r>
+          <w:rPr>
+            <w:i/>
+            <w:iCs/>
+          </w:rPr>
+          <w:t>tnb.admin</w:t>
+        </w:r>
+        <w:proofErr w:type="spellEnd"/>
+        <w:r>
+          <w:t xml:space="preserve"> </w:t>
+        </w:r>
+      </w:ins>
+      <w:ins w:id="94" w:author="Pawel KAMINSKI" w:date="2025-01-06T11:29:00Z">
+        <w:r>
+          <w:t>team will provide you with</w:t>
+        </w:r>
+      </w:ins>
+      <w:ins w:id="95" w:author="Pawel KAMINSKI" w:date="2025-01-06T11:26:00Z">
         <w:r>
           <w:t>:</w:t>
         </w:r>
@@ -917,20 +946,20 @@
           <w:numId w:val="41"/>
         </w:numPr>
         <w:rPr>
-          <w:ins w:id="94" w:author="Pawel KAMINSKI" w:date="2025-01-06T11:26:00Z"/>
-        </w:rPr>
-      </w:pPr>
-      <w:ins w:id="95" w:author="Pawel KAMINSKI" w:date="2025-01-06T11:46:00Z">
+          <w:ins w:id="96" w:author="Pawel KAMINSKI" w:date="2025-01-06T11:26:00Z"/>
+        </w:rPr>
+      </w:pPr>
+      <w:ins w:id="97" w:author="Pawel KAMINSKI" w:date="2025-01-06T11:46:00Z">
         <w:r>
           <w:t>Central s</w:t>
         </w:r>
       </w:ins>
-      <w:ins w:id="96" w:author="Pawel KAMINSKI" w:date="2025-01-06T11:26:00Z">
+      <w:ins w:id="98" w:author="Pawel KAMINSKI" w:date="2025-01-06T11:26:00Z">
         <w:r>
           <w:t xml:space="preserve">torage location </w:t>
         </w:r>
       </w:ins>
-      <w:ins w:id="97" w:author="Pawel KAMINSKI" w:date="2025-01-06T11:27:00Z">
+      <w:ins w:id="99" w:author="Pawel KAMINSKI" w:date="2025-01-06T11:27:00Z">
         <w:r>
           <w:t xml:space="preserve">of </w:t>
         </w:r>
@@ -947,10 +976,10 @@
           <w:numId w:val="41"/>
         </w:numPr>
         <w:rPr>
-          <w:ins w:id="98" w:author="Pawel KAMINSKI" w:date="2025-01-06T11:28:00Z"/>
-        </w:rPr>
-      </w:pPr>
-      <w:ins w:id="99" w:author="Pawel KAMINSKI" w:date="2025-01-06T11:27:00Z">
+          <w:ins w:id="100" w:author="Pawel KAMINSKI" w:date="2025-01-06T11:28:00Z"/>
+        </w:rPr>
+      </w:pPr>
+      <w:ins w:id="101" w:author="Pawel KAMINSKI" w:date="2025-01-06T11:27:00Z">
         <w:r>
           <w:t xml:space="preserve">Link to a dashboard displaying useful information about </w:t>
         </w:r>
@@ -958,7 +987,7 @@
           <w:t xml:space="preserve">your </w:t>
         </w:r>
       </w:ins>
-      <w:ins w:id="100" w:author="Pawel KAMINSKI" w:date="2025-01-06T11:28:00Z">
+      <w:ins w:id="102" w:author="Pawel KAMINSKI" w:date="2025-01-06T11:28:00Z">
         <w:r>
           <w:t>manuscript,</w:t>
         </w:r>
@@ -972,15 +1001,15 @@
           <w:numId w:val="41"/>
         </w:numPr>
         <w:rPr>
-          <w:ins w:id="101" w:author="Pawel KAMINSKI" w:date="2025-01-06T11:26:00Z"/>
-        </w:rPr>
-        <w:pPrChange w:id="102" w:author="Pawel KAMINSKI" w:date="2025-01-06T11:26:00Z">
+          <w:ins w:id="103" w:author="Pawel KAMINSKI" w:date="2025-01-06T11:26:00Z"/>
+        </w:rPr>
+        <w:pPrChange w:id="104" w:author="Pawel KAMINSKI" w:date="2025-01-06T11:26:00Z">
           <w:pPr>
             <w:pStyle w:val="BodyText"/>
           </w:pPr>
         </w:pPrChange>
       </w:pPr>
-      <w:ins w:id="103" w:author="Pawel KAMINSKI" w:date="2025-01-06T11:28:00Z">
+      <w:ins w:id="105" w:author="Pawel KAMINSKI" w:date="2025-01-06T11:28:00Z">
         <w:r>
           <w:t xml:space="preserve">Link to a </w:t>
         </w:r>
@@ -988,12 +1017,12 @@
           <w:t xml:space="preserve">digital version of your </w:t>
         </w:r>
       </w:ins>
-      <w:ins w:id="104" w:author="Pawel KAMINSKI" w:date="2025-01-06T11:29:00Z">
+      <w:ins w:id="106" w:author="Pawel KAMINSKI" w:date="2025-01-06T11:29:00Z">
         <w:r>
           <w:t>publication</w:t>
         </w:r>
       </w:ins>
-      <w:ins w:id="105" w:author="Pawel KAMINSKI" w:date="2025-01-06T11:28:00Z">
+      <w:ins w:id="107" w:author="Pawel KAMINSKI" w:date="2025-01-06T11:28:00Z">
         <w:r>
           <w:t>.</w:t>
         </w:r>
@@ -1003,7 +1032,7 @@
       <w:pPr>
         <w:pStyle w:val="BodyText"/>
         <w:rPr>
-          <w:ins w:id="106" w:author="Pawel KAMINSKI" w:date="2025-01-06T11:47:00Z"/>
+          <w:ins w:id="108" w:author="Pawel KAMINSKI" w:date="2025-01-06T11:47:00Z"/>
         </w:rPr>
       </w:pPr>
     </w:p>
@@ -1011,10 +1040,10 @@
       <w:pPr>
         <w:pStyle w:val="BodyText"/>
         <w:rPr>
-          <w:ins w:id="107" w:author="Pawel KAMINSKI" w:date="2025-01-06T11:47:00Z"/>
-        </w:rPr>
-      </w:pPr>
-      <w:ins w:id="108" w:author="Pawel KAMINSKI" w:date="2025-01-06T11:47:00Z">
+          <w:ins w:id="109" w:author="Pawel KAMINSKI" w:date="2025-01-06T11:47:00Z"/>
+        </w:rPr>
+      </w:pPr>
+      <w:ins w:id="110" w:author="Pawel KAMINSKI" w:date="2025-01-06T11:47:00Z">
         <w:r>
           <w:t xml:space="preserve">From then on, please use the </w:t>
         </w:r>
@@ -1022,7 +1051,7 @@
           <w:t xml:space="preserve">storage location to apply every change you want </w:t>
         </w:r>
       </w:ins>
-      <w:ins w:id="109" w:author="Pawel KAMINSKI" w:date="2025-01-06T11:48:00Z">
+      <w:ins w:id="111" w:author="Pawel KAMINSKI" w:date="2025-01-06T11:48:00Z">
         <w:r>
           <w:t xml:space="preserve">to make. </w:t>
         </w:r>
@@ -1030,7 +1059,7 @@
           <w:t>Changes you make on those files will be reflected in the das</w:t>
         </w:r>
       </w:ins>
-      <w:ins w:id="110" w:author="Pawel KAMINSKI" w:date="2025-01-06T11:49:00Z">
+      <w:ins w:id="112" w:author="Pawel KAMINSKI" w:date="2025-01-06T11:49:00Z">
         <w:r>
           <w:t>hboard and in the digital version of your publication.</w:t>
         </w:r>
@@ -1040,7 +1069,7 @@
       <w:pPr>
         <w:pStyle w:val="BodyText"/>
         <w:rPr>
-          <w:ins w:id="111" w:author="Pawel KAMINSKI" w:date="2025-01-06T11:24:00Z"/>
+          <w:ins w:id="113" w:author="Pawel KAMINSKI" w:date="2025-01-06T11:24:00Z"/>
         </w:rPr>
       </w:pPr>
     </w:p>
@@ -1048,10 +1077,10 @@
       <w:pPr>
         <w:pStyle w:val="BodyText"/>
         <w:rPr>
-          <w:ins w:id="112" w:author="Pawel KAMINSKI" w:date="2025-01-06T11:13:00Z"/>
-        </w:rPr>
-      </w:pPr>
-      <w:ins w:id="113" w:author="Pawel KAMINSKI" w:date="2025-01-06T11:13:00Z">
+          <w:ins w:id="114" w:author="Pawel KAMINSKI" w:date="2025-01-06T11:13:00Z"/>
+        </w:rPr>
+      </w:pPr>
+      <w:ins w:id="115" w:author="Pawel KAMINSKI" w:date="2025-01-06T11:13:00Z">
         <w:r>
           <w:t>:::{important}</w:t>
         </w:r>
@@ -1059,17 +1088,17 @@
           <w:br/>
         </w:r>
       </w:ins>
-      <w:ins w:id="114" w:author="Pawel KAMINSKI" w:date="2025-01-06T11:51:00Z">
+      <w:ins w:id="116" w:author="Pawel KAMINSKI" w:date="2025-01-06T11:51:00Z">
         <w:r>
           <w:t xml:space="preserve">Please make sure that your submission complies with the guidelines. </w:t>
         </w:r>
       </w:ins>
-      <w:ins w:id="115" w:author="Pawel KAMINSKI" w:date="2025-01-06T11:50:00Z">
+      <w:ins w:id="117" w:author="Pawel KAMINSKI" w:date="2025-01-06T11:50:00Z">
         <w:r>
           <w:t xml:space="preserve">When you think the manuscript is ready for editing, contact </w:t>
         </w:r>
       </w:ins>
-      <w:ins w:id="116" w:author="Pawel KAMINSKI" w:date="2025-01-06T11:51:00Z">
+      <w:ins w:id="118" w:author="Pawel KAMINSKI" w:date="2025-01-06T11:51:00Z">
         <w:r>
           <w:fldChar w:fldCharType="begin"/>
         </w:r>
@@ -1098,7 +1127,7 @@
           <w:t>.</w:t>
         </w:r>
       </w:ins>
-      <w:ins w:id="117" w:author="Pawel KAMINSKI" w:date="2025-01-06T11:13:00Z">
+      <w:ins w:id="119" w:author="Pawel KAMINSKI" w:date="2025-01-06T11:13:00Z">
         <w:r>
           <w:br/>
           <w:t>:::</w:t>
@@ -1114,27 +1143,27 @@
       <w:pPr>
         <w:pStyle w:val="Heading2"/>
       </w:pPr>
-      <w:commentRangeStart w:id="118"/>
-      <w:commentRangeStart w:id="119"/>
       <w:commentRangeStart w:id="120"/>
+      <w:commentRangeStart w:id="121"/>
+      <w:commentRangeStart w:id="122"/>
       <w:r>
         <w:t>File Formats</w:t>
       </w:r>
-      <w:commentRangeEnd w:id="118"/>
+      <w:commentRangeEnd w:id="120"/>
       <w:r>
         <w:rPr>
           <w:rStyle w:val="CommentReference"/>
         </w:rPr>
-        <w:commentReference w:id="118"/>
-      </w:r>
-      <w:commentRangeEnd w:id="119"/>
+        <w:commentReference w:id="120"/>
+      </w:r>
+      <w:commentRangeEnd w:id="121"/>
       <w:r>
         <w:rPr>
           <w:rStyle w:val="CommentReference"/>
         </w:rPr>
-        <w:commentReference w:id="119"/>
-      </w:r>
-      <w:commentRangeEnd w:id="120"/>
+        <w:commentReference w:id="121"/>
+      </w:r>
+      <w:commentRangeEnd w:id="122"/>
       <w:r>
         <w:rPr>
           <w:rStyle w:val="CommentReference"/>
@@ -1143,7 +1172,7 @@
           <w:bCs w:val="0"/>
           <w:color w:val="auto"/>
         </w:rPr>
-        <w:commentReference w:id="120"/>
+        <w:commentReference w:id="122"/>
       </w:r>
     </w:p>
     <w:p>
@@ -1160,90 +1189,103 @@
         <w:t xml:space="preserve">Manuscripts should be submitted in a `.docx` file format. </w:t>
       </w:r>
       <w:r>
-        <w:t xml:space="preserve">We also accept chapters written in `.ipynb` files, although </w:t>
+        <w:t>We also accept chapters written in `.</w:t>
+      </w:r>
+      <w:proofErr w:type="spellStart"/>
+      <w:r>
+        <w:t>ipynb</w:t>
+      </w:r>
+      <w:proofErr w:type="spellEnd"/>
+      <w:r>
+        <w:t xml:space="preserve">` files, although </w:t>
       </w:r>
       <w:r>
         <w:t xml:space="preserve">the recommended way of including visualizations, charts, diagrams, maps, </w:t>
       </w:r>
-      <w:r>
-        <w:t xml:space="preserve">jupyter notebooks, </w:t>
-      </w:r>
-      <w:commentRangeStart w:id="122"/>
-      <w:commentRangeStart w:id="123"/>
+      <w:proofErr w:type="spellStart"/>
+      <w:r>
+        <w:t>jupyter</w:t>
+      </w:r>
+      <w:proofErr w:type="spellEnd"/>
+      <w:r>
+        <w:t xml:space="preserve"> notebooks, </w:t>
+      </w:r>
       <w:commentRangeStart w:id="124"/>
       <w:commentRangeStart w:id="125"/>
+      <w:commentRangeStart w:id="126"/>
+      <w:commentRangeStart w:id="127"/>
       <w:r>
         <w:t>etc. is by including them in `.docx` files.</w:t>
       </w:r>
-      <w:commentRangeEnd w:id="122"/>
+      <w:commentRangeEnd w:id="124"/>
       <w:r>
         <w:rPr>
           <w:rStyle w:val="CommentReference"/>
         </w:rPr>
-        <w:commentReference w:id="122"/>
-      </w:r>
-      <w:commentRangeEnd w:id="123"/>
+        <w:commentReference w:id="124"/>
+      </w:r>
+      <w:commentRangeEnd w:id="125"/>
       <w:r>
         <w:rPr>
           <w:rStyle w:val="CommentReference"/>
         </w:rPr>
-        <w:commentReference w:id="123"/>
-      </w:r>
-      <w:commentRangeEnd w:id="124"/>
+        <w:commentReference w:id="125"/>
+      </w:r>
+      <w:commentRangeEnd w:id="126"/>
       <w:r>
         <w:rPr>
           <w:rStyle w:val="CommentReference"/>
         </w:rPr>
-        <w:commentReference w:id="124"/>
-      </w:r>
-      <w:commentRangeEnd w:id="125"/>
+        <w:commentReference w:id="126"/>
+      </w:r>
+      <w:commentRangeEnd w:id="127"/>
       <w:r>
         <w:rPr>
           <w:rStyle w:val="CommentReference"/>
         </w:rPr>
-        <w:commentReference w:id="125"/>
-      </w:r>
-      <w:ins w:id="127" w:author="Pawel KAMINSKI" w:date="2024-06-03T14:22:00Z">
+        <w:commentReference w:id="127"/>
+      </w:r>
+      <w:ins w:id="129" w:author="Pawel KAMINSKI" w:date="2024-06-03T14:22:00Z">
         <w:r>
           <w:t xml:space="preserve"> </w:t>
         </w:r>
       </w:ins>
-      <w:ins w:id="128" w:author="Pawel KAMINSKI" w:date="2024-06-03T15:19:00Z">
+      <w:ins w:id="130" w:author="Pawel KAMINSKI" w:date="2024-06-03T15:19:00Z">
         <w:r>
           <w:t xml:space="preserve">As an author you are required </w:t>
         </w:r>
       </w:ins>
-      <w:ins w:id="129" w:author="Pawel KAMINSKI" w:date="2024-06-03T14:23:00Z">
+      <w:ins w:id="131" w:author="Pawel KAMINSKI" w:date="2024-06-03T14:23:00Z">
         <w:r>
           <w:t xml:space="preserve">to </w:t>
         </w:r>
       </w:ins>
-      <w:ins w:id="130" w:author="Pawel KAMINSKI" w:date="2024-06-03T15:19:00Z">
+      <w:ins w:id="132" w:author="Pawel KAMINSKI" w:date="2024-06-03T15:19:00Z">
         <w:r>
           <w:t>upload</w:t>
         </w:r>
       </w:ins>
-      <w:ins w:id="131" w:author="Pawel KAMINSKI" w:date="2024-06-03T15:18:00Z">
+      <w:ins w:id="133" w:author="Pawel KAMINSKI" w:date="2024-06-03T15:18:00Z">
         <w:r>
           <w:t xml:space="preserve"> all the files inclu</w:t>
         </w:r>
       </w:ins>
-      <w:ins w:id="132" w:author="Pawel KAMINSKI" w:date="2024-06-03T15:19:00Z">
+      <w:ins w:id="134" w:author="Pawel KAMINSKI" w:date="2024-06-03T15:19:00Z">
         <w:r>
           <w:t>ded in you manuscript</w:t>
         </w:r>
       </w:ins>
-      <w:ins w:id="133" w:author="Pawel KAMINSKI" w:date="2024-06-03T14:23:00Z">
+      <w:ins w:id="135" w:author="Pawel KAMINSKI" w:date="2024-06-03T14:23:00Z">
         <w:r>
           <w:t xml:space="preserve"> </w:t>
         </w:r>
       </w:ins>
-      <w:ins w:id="134" w:author="Pawel KAMINSKI" w:date="2024-06-03T15:19:00Z">
+      <w:ins w:id="136" w:author="Pawel KAMINSKI" w:date="2024-06-03T15:19:00Z">
         <w:r>
           <w:t>to</w:t>
         </w:r>
       </w:ins>
-      <w:ins w:id="135" w:author="Pawel KAMINSKI" w:date="2024-06-03T14:23:00Z">
+      <w:ins w:id="137" w:author="Pawel KAMINSKI" w:date="2024-06-03T14:23:00Z">
         <w:r>
           <w:t xml:space="preserve"> the `assets` folder.</w:t>
         </w:r>
@@ -1268,7 +1310,7 @@
         <w:pStyle w:val="BodyText"/>
         <w:jc w:val="both"/>
         <w:rPr>
-          <w:ins w:id="136" w:author="Borlinghaus, Anton" w:date="2024-04-30T14:02:00Z"/>
+          <w:ins w:id="138" w:author="Borlinghaus, Anton" w:date="2024-04-30T14:02:00Z"/>
         </w:rPr>
       </w:pPr>
       <w:r>
@@ -1312,7 +1354,15 @@
         <w:t xml:space="preserve"> </w:t>
       </w:r>
       <w:r>
-        <w:t xml:space="preserve">or `.gdoc` </w:t>
+        <w:t>or `.</w:t>
+      </w:r>
+      <w:proofErr w:type="spellStart"/>
+      <w:r>
+        <w:t>gdoc</w:t>
+      </w:r>
+      <w:proofErr w:type="spellEnd"/>
+      <w:r>
+        <w:t xml:space="preserve">` </w:t>
       </w:r>
       <w:r>
         <w:t xml:space="preserve">saved from </w:t>
@@ -1323,8 +1373,12 @@
       </w:r>
       <w:r>
         <w:rPr>
-          <w:i/>
-          <w:iCs/>
+          <w:rPrChange w:id="139" w:author="Pawel KAMINSKI" w:date="2025-03-04T10:50:00Z" w16du:dateUtc="2025-03-04T09:50:00Z">
+            <w:rPr>
+              <w:i/>
+              <w:iCs/>
+            </w:rPr>
+          </w:rPrChange>
         </w:rPr>
         <w:t>not</w:t>
       </w:r>
@@ -1364,21 +1418,21 @@
         <w:pStyle w:val="BodyText"/>
         <w:jc w:val="both"/>
       </w:pPr>
-      <w:commentRangeStart w:id="137"/>
-      <w:commentRangeStart w:id="138"/>
-      <w:commentRangeEnd w:id="137"/>
+      <w:commentRangeStart w:id="140"/>
+      <w:commentRangeStart w:id="141"/>
+      <w:commentRangeEnd w:id="140"/>
       <w:r>
         <w:rPr>
           <w:rStyle w:val="CommentReference"/>
         </w:rPr>
-        <w:commentReference w:id="137"/>
-      </w:r>
-      <w:commentRangeEnd w:id="138"/>
+        <w:commentReference w:id="140"/>
+      </w:r>
+      <w:commentRangeEnd w:id="141"/>
       <w:r>
         <w:rPr>
           <w:rStyle w:val="CommentReference"/>
         </w:rPr>
-        <w:commentReference w:id="138"/>
+        <w:commentReference w:id="141"/>
       </w:r>
     </w:p>
     <w:p>
@@ -1409,9 +1463,9 @@
                 <w:bCs/>
               </w:rPr>
             </w:pPr>
-            <w:commentRangeStart w:id="139"/>
-            <w:commentRangeStart w:id="140"/>
-            <w:commentRangeStart w:id="141"/>
+            <w:commentRangeStart w:id="142"/>
+            <w:commentRangeStart w:id="143"/>
+            <w:commentRangeStart w:id="144"/>
             <w:r>
               <w:rPr>
                 <w:b/>
@@ -1440,30 +1494,30 @@
               </w:rPr>
               <w:t>Accepted file format</w:t>
             </w:r>
-            <w:commentRangeEnd w:id="139"/>
+            <w:commentRangeEnd w:id="142"/>
             <w:r>
               <w:rPr>
                 <w:rStyle w:val="CommentReference"/>
               </w:rPr>
-              <w:commentReference w:id="139"/>
+              <w:commentReference w:id="142"/>
             </w:r>
-            <w:commentRangeEnd w:id="140"/>
+            <w:commentRangeEnd w:id="143"/>
             <w:r>
               <w:rPr>
                 <w:rStyle w:val="CommentReference"/>
               </w:rPr>
-              <w:commentReference w:id="140"/>
+              <w:commentReference w:id="143"/>
             </w:r>
             <w:r>
               <w:rPr>
                 <w:rStyle w:val="CommentReference"/>
               </w:rPr>
-              <w:commentReference w:id="141"/>
+              <w:commentReference w:id="144"/>
             </w:r>
           </w:p>
         </w:tc>
       </w:tr>
-      <w:commentRangeEnd w:id="141"/>
+      <w:commentRangeEnd w:id="144"/>
       <w:tr>
         <w:tc>
           <w:tcPr>
@@ -1529,6 +1583,7 @@
                 <w:iCs/>
               </w:rPr>
             </w:pPr>
+            <w:proofErr w:type="spellStart"/>
             <w:r>
               <w:rPr>
                 <w:i/>
@@ -1536,6 +1591,7 @@
               </w:rPr>
               <w:t>ipynb</w:t>
             </w:r>
+            <w:proofErr w:type="spellEnd"/>
           </w:p>
         </w:tc>
       </w:tr>
@@ -1544,7 +1600,7 @@
       <w:pPr>
         <w:pStyle w:val="BodyText"/>
         <w:rPr>
-          <w:ins w:id="143" w:author="Pawel KAMINSKI" w:date="2024-06-03T15:49:00Z"/>
+          <w:ins w:id="146" w:author="Pawel KAMINSKI" w:date="2024-06-03T15:49:00Z"/>
         </w:rPr>
       </w:pPr>
     </w:p>
@@ -1552,15 +1608,15 @@
       <w:pPr>
         <w:pStyle w:val="BodyText"/>
         <w:rPr>
-          <w:ins w:id="144" w:author="Pawel KAMINSKI" w:date="2024-06-03T15:49:00Z"/>
-        </w:rPr>
-      </w:pPr>
-      <w:ins w:id="145" w:author="Pawel KAMINSKI" w:date="2024-06-03T15:49:00Z">
+          <w:ins w:id="147" w:author="Pawel KAMINSKI" w:date="2024-06-03T15:49:00Z"/>
+        </w:rPr>
+      </w:pPr>
+      <w:ins w:id="148" w:author="Pawel KAMINSKI" w:date="2024-06-03T15:49:00Z">
         <w:r>
           <w:t xml:space="preserve">In those </w:t>
         </w:r>
       </w:ins>
-      <w:ins w:id="146" w:author="Pawel KAMINSKI" w:date="2024-06-03T15:50:00Z">
+      <w:ins w:id="149" w:author="Pawel KAMINSKI" w:date="2024-06-03T15:50:00Z">
         <w:r>
           <w:t xml:space="preserve">files you can include </w:t>
         </w:r>
@@ -1571,9 +1627,17 @@
           <w:t>`assets` folder and write a correct reference</w:t>
         </w:r>
       </w:ins>
-      <w:ins w:id="147" w:author="Pawel KAMINSKI" w:date="2024-06-03T15:51:00Z">
-        <w:r>
-          <w:t xml:space="preserve"> to those files inside of `.docx` or `.ipynb` file.</w:t>
+      <w:ins w:id="150" w:author="Pawel KAMINSKI" w:date="2024-06-03T15:51:00Z">
+        <w:r>
+          <w:t xml:space="preserve"> to those files inside of `.docx` or `.</w:t>
+        </w:r>
+        <w:proofErr w:type="spellStart"/>
+        <w:r>
+          <w:t>ipynb</w:t>
+        </w:r>
+        <w:proofErr w:type="spellEnd"/>
+        <w:r>
+          <w:t>` file.</w:t>
         </w:r>
       </w:ins>
     </w:p>
@@ -1581,7 +1645,7 @@
       <w:pPr>
         <w:pStyle w:val="BodyText"/>
         <w:rPr>
-          <w:ins w:id="148" w:author="Pawel KAMINSKI" w:date="2024-06-03T15:49:00Z"/>
+          <w:ins w:id="151" w:author="Pawel KAMINSKI" w:date="2024-06-03T15:49:00Z"/>
         </w:rPr>
       </w:pPr>
     </w:p>
@@ -1597,7 +1661,7 @@
       </w:tblGrid>
       <w:tr>
         <w:trPr>
-          <w:ins w:id="149" w:author="Pawel KAMINSKI" w:date="2024-12-19T12:56:00Z"/>
+          <w:ins w:id="152" w:author="Pawel KAMINSKI" w:date="2024-12-19T12:56:00Z"/>
         </w:trPr>
         <w:tc>
           <w:tcPr>
@@ -1607,10 +1671,10 @@
             <w:pPr>
               <w:pStyle w:val="BodyText"/>
               <w:rPr>
-                <w:ins w:id="150" w:author="Pawel KAMINSKI" w:date="2024-12-19T12:56:00Z"/>
+                <w:ins w:id="153" w:author="Pawel KAMINSKI" w:date="2024-12-19T12:56:00Z"/>
               </w:rPr>
             </w:pPr>
-            <w:ins w:id="151" w:author="Pawel KAMINSKI" w:date="2024-12-19T12:56:00Z">
+            <w:ins w:id="154" w:author="Pawel KAMINSKI" w:date="2024-12-19T12:56:00Z">
               <w:r>
                 <w:rPr>
                   <w:b/>
@@ -1629,34 +1693,18 @@
             <w:pPr>
               <w:pStyle w:val="BodyText"/>
               <w:rPr>
-                <w:ins w:id="152" w:author="Pawel KAMINSKI" w:date="2024-12-19T12:56:00Z"/>
+                <w:ins w:id="155" w:author="Pawel KAMINSKI" w:date="2024-12-19T12:56:00Z"/>
                 <w:i/>
                 <w:iCs/>
               </w:rPr>
             </w:pPr>
-            <w:ins w:id="153" w:author="Pawel KAMINSKI" w:date="2024-12-19T12:56:00Z">
+            <w:ins w:id="156" w:author="Pawel KAMINSKI" w:date="2024-12-19T12:56:00Z">
               <w:r>
                 <w:rPr>
                   <w:b/>
                   <w:bCs/>
                 </w:rPr>
                 <w:t>Accepted file format</w:t>
-              </w:r>
-              <w:commentRangeStart w:id="154"/>
-              <w:commentRangeEnd w:id="154"/>
-              <w:r>
-                <w:rPr>
-                  <w:rStyle w:val="CommentReference"/>
-                </w:rPr>
-                <w:commentReference w:id="154"/>
-              </w:r>
-              <w:commentRangeStart w:id="155"/>
-              <w:commentRangeEnd w:id="155"/>
-              <w:r>
-                <w:rPr>
-                  <w:rStyle w:val="CommentReference"/>
-                </w:rPr>
-                <w:commentReference w:id="155"/>
               </w:r>
               <w:commentRangeStart w:id="157"/>
               <w:commentRangeEnd w:id="157"/>
@@ -1666,13 +1714,29 @@
                 </w:rPr>
                 <w:commentReference w:id="157"/>
               </w:r>
+              <w:commentRangeStart w:id="158"/>
+              <w:commentRangeEnd w:id="158"/>
+              <w:r>
+                <w:rPr>
+                  <w:rStyle w:val="CommentReference"/>
+                </w:rPr>
+                <w:commentReference w:id="158"/>
+              </w:r>
+              <w:commentRangeStart w:id="160"/>
+              <w:commentRangeEnd w:id="160"/>
+              <w:r>
+                <w:rPr>
+                  <w:rStyle w:val="CommentReference"/>
+                </w:rPr>
+                <w:commentReference w:id="160"/>
+              </w:r>
             </w:ins>
           </w:p>
         </w:tc>
       </w:tr>
       <w:tr>
         <w:trPr>
-          <w:ins w:id="158" w:author="Pawel KAMINSKI" w:date="2024-06-03T15:49:00Z"/>
+          <w:ins w:id="161" w:author="Pawel KAMINSKI" w:date="2024-06-03T15:49:00Z"/>
         </w:trPr>
         <w:tc>
           <w:tcPr>
@@ -1682,10 +1746,10 @@
             <w:pPr>
               <w:pStyle w:val="BodyText"/>
               <w:rPr>
-                <w:ins w:id="159" w:author="Pawel KAMINSKI" w:date="2024-06-03T15:49:00Z"/>
+                <w:ins w:id="162" w:author="Pawel KAMINSKI" w:date="2024-06-03T15:49:00Z"/>
               </w:rPr>
             </w:pPr>
-            <w:ins w:id="160" w:author="Pawel KAMINSKI" w:date="2024-06-03T15:49:00Z">
+            <w:ins w:id="163" w:author="Pawel KAMINSKI" w:date="2024-06-03T15:49:00Z">
               <w:r>
                 <w:t>Illustrations</w:t>
               </w:r>
@@ -1700,12 +1764,12 @@
             <w:pPr>
               <w:pStyle w:val="BodyText"/>
               <w:rPr>
-                <w:ins w:id="161" w:author="Pawel KAMINSKI" w:date="2024-06-03T15:49:00Z"/>
+                <w:ins w:id="164" w:author="Pawel KAMINSKI" w:date="2024-06-03T15:49:00Z"/>
                 <w:i/>
                 <w:iCs/>
               </w:rPr>
             </w:pPr>
-            <w:ins w:id="162" w:author="Pawel KAMINSKI" w:date="2024-06-03T15:49:00Z">
+            <w:ins w:id="165" w:author="Pawel KAMINSKI" w:date="2024-06-03T15:49:00Z">
               <w:r>
                 <w:rPr>
                   <w:i/>
@@ -1728,7 +1792,7 @@
                 <w:t>f</w:t>
               </w:r>
             </w:ins>
-            <w:ins w:id="163" w:author="Pawel KAMINSKI" w:date="2024-06-03T15:51:00Z">
+            <w:ins w:id="166" w:author="Pawel KAMINSKI" w:date="2024-06-03T15:51:00Z">
               <w:r>
                 <w:rPr>
                   <w:i/>
@@ -1737,21 +1801,30 @@
                 <w:t>,</w:t>
               </w:r>
             </w:ins>
-            <w:ins w:id="164" w:author="Pawel KAMINSKI" w:date="2024-06-03T15:49:00Z">
+            <w:ins w:id="167" w:author="Pawel KAMINSKI" w:date="2024-06-03T15:49:00Z">
               <w:r>
                 <w:rPr>
                   <w:i/>
                   <w:iCs/>
                 </w:rPr>
-                <w:t xml:space="preserve"> png</w:t>
+                <w:t xml:space="preserve"> </w:t>
               </w:r>
+              <w:proofErr w:type="spellStart"/>
+              <w:r>
+                <w:rPr>
+                  <w:i/>
+                  <w:iCs/>
+                </w:rPr>
+                <w:t>png</w:t>
+              </w:r>
+              <w:proofErr w:type="spellEnd"/>
             </w:ins>
           </w:p>
         </w:tc>
       </w:tr>
       <w:tr>
         <w:trPr>
-          <w:ins w:id="165" w:author="Pawel KAMINSKI" w:date="2024-06-03T15:49:00Z"/>
+          <w:ins w:id="168" w:author="Pawel KAMINSKI" w:date="2024-06-03T15:49:00Z"/>
         </w:trPr>
         <w:tc>
           <w:tcPr>
@@ -1761,10 +1834,10 @@
             <w:pPr>
               <w:pStyle w:val="BodyText"/>
               <w:rPr>
-                <w:ins w:id="166" w:author="Pawel KAMINSKI" w:date="2024-06-03T15:49:00Z"/>
+                <w:ins w:id="169" w:author="Pawel KAMINSKI" w:date="2024-06-03T15:49:00Z"/>
               </w:rPr>
             </w:pPr>
-            <w:ins w:id="167" w:author="Pawel KAMINSKI" w:date="2024-06-03T15:49:00Z">
+            <w:ins w:id="170" w:author="Pawel KAMINSKI" w:date="2024-06-03T15:49:00Z">
               <w:r>
                 <w:t>Video</w:t>
               </w:r>
@@ -1779,12 +1852,12 @@
             <w:pPr>
               <w:pStyle w:val="BodyText"/>
               <w:rPr>
-                <w:ins w:id="168" w:author="Pawel KAMINSKI" w:date="2024-06-03T15:49:00Z"/>
+                <w:ins w:id="171" w:author="Pawel KAMINSKI" w:date="2024-06-03T15:49:00Z"/>
                 <w:i/>
                 <w:iCs/>
               </w:rPr>
             </w:pPr>
-            <w:ins w:id="169" w:author="Pawel KAMINSKI" w:date="2024-06-03T15:51:00Z">
+            <w:ins w:id="172" w:author="Pawel KAMINSKI" w:date="2024-06-03T15:51:00Z">
               <w:r>
                 <w:rPr>
                   <w:i/>
@@ -1798,7 +1871,7 @@
       </w:tr>
       <w:tr>
         <w:trPr>
-          <w:ins w:id="170" w:author="Pawel KAMINSKI" w:date="2024-06-03T15:49:00Z"/>
+          <w:ins w:id="173" w:author="Pawel KAMINSKI" w:date="2024-06-03T15:49:00Z"/>
         </w:trPr>
         <w:tc>
           <w:tcPr>
@@ -1808,20 +1881,20 @@
             <w:pPr>
               <w:pStyle w:val="BodyText"/>
               <w:rPr>
-                <w:ins w:id="171" w:author="Pawel KAMINSKI" w:date="2024-06-03T15:49:00Z"/>
+                <w:ins w:id="174" w:author="Pawel KAMINSKI" w:date="2024-06-03T15:49:00Z"/>
               </w:rPr>
             </w:pPr>
-            <w:ins w:id="172" w:author="Pawel KAMINSKI" w:date="2024-06-03T15:51:00Z">
+            <w:ins w:id="175" w:author="Pawel KAMINSKI" w:date="2024-06-03T15:51:00Z">
               <w:r>
                 <w:t>Interactive e</w:t>
               </w:r>
             </w:ins>
-            <w:ins w:id="173" w:author="Pawel KAMINSKI" w:date="2024-06-03T15:49:00Z">
+            <w:ins w:id="176" w:author="Pawel KAMINSKI" w:date="2024-06-03T15:49:00Z">
               <w:r>
                 <w:t>lements</w:t>
               </w:r>
             </w:ins>
-            <w:ins w:id="174" w:author="Pawel KAMINSKI" w:date="2024-06-03T15:51:00Z">
+            <w:ins w:id="177" w:author="Pawel KAMINSKI" w:date="2024-06-03T15:51:00Z">
               <w:r>
                 <w:t xml:space="preserve"> for the digital version</w:t>
               </w:r>
@@ -1836,12 +1909,12 @@
             <w:pPr>
               <w:pStyle w:val="BodyText"/>
               <w:rPr>
-                <w:ins w:id="175" w:author="Pawel KAMINSKI" w:date="2024-06-03T15:49:00Z"/>
+                <w:ins w:id="178" w:author="Pawel KAMINSKI" w:date="2024-06-03T15:49:00Z"/>
                 <w:i/>
                 <w:iCs/>
               </w:rPr>
             </w:pPr>
-            <w:ins w:id="176" w:author="Pawel KAMINSKI" w:date="2024-06-03T15:52:00Z">
+            <w:ins w:id="179" w:author="Pawel KAMINSKI" w:date="2024-06-03T15:52:00Z">
               <w:r>
                 <w:rPr>
                   <w:i/>
@@ -1850,7 +1923,7 @@
                 <w:t>h</w:t>
               </w:r>
             </w:ins>
-            <w:ins w:id="177" w:author="Pawel KAMINSKI" w:date="2024-06-03T15:49:00Z">
+            <w:ins w:id="180" w:author="Pawel KAMINSKI" w:date="2024-06-03T15:49:00Z">
               <w:r>
                 <w:rPr>
                   <w:i/>
@@ -1867,7 +1940,7 @@
       <w:pPr>
         <w:pStyle w:val="BodyText"/>
         <w:rPr>
-          <w:ins w:id="178" w:author="Pawel KAMINSKI" w:date="2024-06-03T15:52:00Z"/>
+          <w:ins w:id="181" w:author="Pawel KAMINSKI" w:date="2024-06-03T15:52:00Z"/>
         </w:rPr>
       </w:pPr>
     </w:p>
@@ -1875,17 +1948,33 @@
       <w:pPr>
         <w:pStyle w:val="BodyText"/>
         <w:rPr>
-          <w:ins w:id="179" w:author="Pawel KAMINSKI" w:date="2024-06-03T15:49:00Z"/>
-        </w:rPr>
-      </w:pPr>
-      <w:ins w:id="180" w:author="Pawel KAMINSKI" w:date="2024-06-03T15:52:00Z">
+          <w:ins w:id="182" w:author="Pawel KAMINSKI" w:date="2024-06-03T15:49:00Z"/>
+        </w:rPr>
+      </w:pPr>
+      <w:ins w:id="183" w:author="Pawel KAMINSKI" w:date="2024-06-03T15:52:00Z">
         <w:r>
           <w:t xml:space="preserve">The `.html` files included in the `.docx` files can </w:t>
         </w:r>
       </w:ins>
-      <w:ins w:id="181" w:author="Pawel KAMINSKI" w:date="2024-06-03T15:53:00Z">
-        <w:r>
-          <w:t>contain references to other files in the `assets` directory, for example `.js` or `.css`.</w:t>
+      <w:ins w:id="184" w:author="Pawel KAMINSKI" w:date="2024-06-03T15:53:00Z">
+        <w:r>
+          <w:t>contain references to other files in the `assets` directory, for example `.</w:t>
+        </w:r>
+        <w:proofErr w:type="spellStart"/>
+        <w:r>
+          <w:t>js</w:t>
+        </w:r>
+        <w:proofErr w:type="spellEnd"/>
+        <w:r>
+          <w:t>` or `.</w:t>
+        </w:r>
+        <w:proofErr w:type="spellStart"/>
+        <w:r>
+          <w:t>css</w:t>
+        </w:r>
+        <w:proofErr w:type="spellEnd"/>
+        <w:r>
+          <w:t>`.</w:t>
         </w:r>
       </w:ins>
     </w:p>
@@ -1901,12 +1990,12 @@
       <w:r>
         <w:t xml:space="preserve">Submission </w:t>
       </w:r>
-      <w:del w:id="182" w:author="Pawel KAMINSKI" w:date="2024-06-03T12:41:00Z">
+      <w:del w:id="185" w:author="Pawel KAMINSKI" w:date="2024-06-03T12:41:00Z">
         <w:r>
           <w:delText>structure</w:delText>
         </w:r>
       </w:del>
-      <w:ins w:id="183" w:author="Pawel KAMINSKI" w:date="2024-06-03T12:41:00Z">
+      <w:ins w:id="186" w:author="Pawel KAMINSKI" w:date="2024-06-03T12:41:00Z">
         <w:r>
           <w:t>Structure</w:t>
         </w:r>
@@ -1947,24 +2036,24 @@
       <w:r>
         <w:t xml:space="preserve">As an author, you are required to upload a </w:t>
       </w:r>
-      <w:commentRangeStart w:id="184"/>
-      <w:commentRangeStart w:id="185"/>
+      <w:commentRangeStart w:id="187"/>
+      <w:commentRangeStart w:id="188"/>
       <w:r>
         <w:t>package</w:t>
       </w:r>
-      <w:commentRangeEnd w:id="184"/>
+      <w:commentRangeEnd w:id="187"/>
       <w:r>
         <w:rPr>
           <w:rStyle w:val="CommentReference"/>
         </w:rPr>
-        <w:commentReference w:id="184"/>
-      </w:r>
-      <w:commentRangeEnd w:id="185"/>
+        <w:commentReference w:id="187"/>
+      </w:r>
+      <w:commentRangeEnd w:id="188"/>
       <w:r>
         <w:rPr>
           <w:rStyle w:val="CommentReference"/>
         </w:rPr>
-        <w:commentReference w:id="185"/>
+        <w:commentReference w:id="188"/>
       </w:r>
       <w:r>
         <w:t xml:space="preserve"> of a following structure:</w:t>
@@ -2040,7 +2129,7 @@
         </w:pBdr>
         <w:spacing w:line="240" w:lineRule="atLeast"/>
         <w:rPr>
-          <w:del w:id="186" w:author="Pawel KAMINSKI" w:date="2024-06-17T11:15:00Z"/>
+          <w:del w:id="189" w:author="Pawel KAMINSKI" w:date="2024-06-17T11:15:00Z"/>
           <w:rStyle w:val="HTMLCode"/>
           <w:color w:val="737373"/>
           <w:sz w:val="17"/>
@@ -2048,7 +2137,7 @@
           <w:shd w:val="clear" w:color="auto" w:fill="FFFFFF"/>
         </w:rPr>
       </w:pPr>
-      <w:del w:id="187" w:author="Pawel KAMINSKI" w:date="2024-06-17T11:15:00Z">
+      <w:del w:id="190" w:author="Pawel KAMINSKI" w:date="2024-06-17T11:15:00Z">
         <w:r>
           <w:rPr>
             <w:rStyle w:val="HTMLCode"/>
@@ -2462,10 +2551,10 @@
         </w:numPr>
         <w:jc w:val="both"/>
         <w:rPr>
-          <w:del w:id="188" w:author="Pawel KAMINSKI" w:date="2024-06-17T11:15:00Z"/>
-        </w:rPr>
-      </w:pPr>
-      <w:del w:id="189" w:author="Pawel KAMINSKI" w:date="2024-06-17T11:15:00Z">
+          <w:del w:id="191" w:author="Pawel KAMINSKI" w:date="2024-06-17T11:15:00Z"/>
+        </w:rPr>
+      </w:pPr>
+      <w:del w:id="192" w:author="Pawel KAMINSKI" w:date="2024-06-17T11:15:00Z">
         <w:r>
           <w:delText xml:space="preserve">a </w:delText>
         </w:r>
@@ -2499,7 +2588,15 @@
         <w:t xml:space="preserve">parts of the book written in </w:t>
       </w:r>
       <w:r>
-        <w:t>`.docx` or `.ipynb` format and</w:t>
+        <w:t>`.docx` or `.</w:t>
+      </w:r>
+      <w:proofErr w:type="spellStart"/>
+      <w:r>
+        <w:t>ipynb</w:t>
+      </w:r>
+      <w:proofErr w:type="spellEnd"/>
+      <w:r>
+        <w:t>` format and</w:t>
       </w:r>
     </w:p>
     <w:p>
@@ -2635,7 +2732,7 @@
         </w:pBdr>
         <w:spacing w:line="240" w:lineRule="atLeast"/>
         <w:rPr>
-          <w:del w:id="190" w:author="Pawel KAMINSKI" w:date="2024-06-17T11:15:00Z"/>
+          <w:del w:id="193" w:author="Pawel KAMINSKI" w:date="2024-06-17T11:15:00Z"/>
           <w:rStyle w:val="HTMLCode"/>
           <w:color w:val="737373"/>
           <w:sz w:val="17"/>
@@ -2643,7 +2740,7 @@
           <w:shd w:val="clear" w:color="auto" w:fill="FFFFFF"/>
         </w:rPr>
       </w:pPr>
-      <w:del w:id="191" w:author="Pawel KAMINSKI" w:date="2024-06-17T11:15:00Z">
+      <w:del w:id="194" w:author="Pawel KAMINSKI" w:date="2024-06-17T11:15:00Z">
         <w:r>
           <w:rPr>
             <w:rStyle w:val="HTMLCode"/>
@@ -2703,7 +2800,7 @@
         </w:rPr>
         <w:t>chapter_</w:t>
       </w:r>
-      <w:del w:id="192" w:author="Pawel KAMINSKI" w:date="2024-12-31T00:16:00Z">
+      <w:del w:id="195" w:author="Pawel KAMINSKI" w:date="2024-12-31T00:16:00Z">
         <w:r>
           <w:rPr>
             <w:rStyle w:val="HTMLCode"/>
@@ -2715,7 +2812,7 @@
           <w:delText>1</w:delText>
         </w:r>
       </w:del>
-      <w:ins w:id="193" w:author="Pawel KAMINSKI" w:date="2024-12-31T00:16:00Z">
+      <w:ins w:id="196" w:author="Pawel KAMINSKI" w:date="2024-12-31T00:16:00Z">
         <w:r>
           <w:rPr>
             <w:rStyle w:val="HTMLCode"/>
@@ -2775,7 +2872,7 @@
         </w:rPr>
         <w:t>chapter_</w:t>
       </w:r>
-      <w:ins w:id="194" w:author="Pawel KAMINSKI" w:date="2024-12-31T00:16:00Z">
+      <w:ins w:id="197" w:author="Pawel KAMINSKI" w:date="2024-12-31T00:16:00Z">
         <w:r>
           <w:rPr>
             <w:rStyle w:val="HTMLCode"/>
@@ -2787,7 +2884,7 @@
           <w:t>two</w:t>
         </w:r>
       </w:ins>
-      <w:del w:id="195" w:author="Pawel KAMINSKI" w:date="2024-12-31T00:16:00Z">
+      <w:del w:id="198" w:author="Pawel KAMINSKI" w:date="2024-12-31T00:16:00Z">
         <w:r>
           <w:rPr>
             <w:rStyle w:val="HTMLCode"/>
@@ -3147,7 +3244,7 @@
         </w:pBdr>
         <w:spacing w:line="240" w:lineRule="atLeast"/>
         <w:rPr>
-          <w:del w:id="196" w:author="Pawel KAMINSKI" w:date="2024-06-17T11:15:00Z"/>
+          <w:del w:id="199" w:author="Pawel KAMINSKI" w:date="2024-06-17T11:15:00Z"/>
           <w:rStyle w:val="HTMLCode"/>
           <w:color w:val="737373"/>
           <w:sz w:val="17"/>
@@ -3155,7 +3252,7 @@
           <w:shd w:val="clear" w:color="auto" w:fill="FFFFFF"/>
         </w:rPr>
       </w:pPr>
-      <w:del w:id="197" w:author="Pawel KAMINSKI" w:date="2024-06-17T11:15:00Z">
+      <w:del w:id="200" w:author="Pawel KAMINSKI" w:date="2024-06-17T11:15:00Z">
         <w:r>
           <w:rPr>
             <w:rStyle w:val="HTMLCode"/>
@@ -3410,7 +3507,7 @@
         </w:rPr>
         <w:t xml:space="preserve">    │   └── vid</w:t>
       </w:r>
-      <w:del w:id="198" w:author="Pawel KAMINSKI" w:date="2024-12-31T00:15:00Z">
+      <w:del w:id="201" w:author="Pawel KAMINSKI" w:date="2024-12-31T00:15:00Z">
         <w:r>
           <w:rPr>
             <w:rStyle w:val="HTMLCode"/>
@@ -3626,7 +3723,7 @@
         <w:pStyle w:val="BodyText"/>
         <w:jc w:val="both"/>
         <w:rPr>
-          <w:ins w:id="199" w:author="Deutsch, Verena" w:date="2024-04-16T16:34:00Z"/>
+          <w:ins w:id="202" w:author="Deutsch, Verena" w:date="2024-04-16T16:34:00Z"/>
         </w:rPr>
       </w:pPr>
       <w:r>
@@ -3635,54 +3732,54 @@
       <w:r>
         <w:t xml:space="preserve"> </w:t>
       </w:r>
-      <w:commentRangeStart w:id="200"/>
-      <w:commentRangeStart w:id="201"/>
-      <w:commentRangeStart w:id="202"/>
-      <w:ins w:id="203" w:author="Deutsch, Verena" w:date="2024-04-16T16:34:00Z">
+      <w:commentRangeStart w:id="203"/>
+      <w:commentRangeStart w:id="204"/>
+      <w:commentRangeStart w:id="205"/>
+      <w:ins w:id="206" w:author="Deutsch, Verena" w:date="2024-04-16T16:34:00Z">
         <w:r>
           <w:t>All figures and tables which shall be included in the print and PDF version of your book, need to be n</w:t>
         </w:r>
       </w:ins>
-      <w:ins w:id="204" w:author="Deutsch, Verena" w:date="2024-04-16T16:33:00Z">
+      <w:ins w:id="207" w:author="Deutsch, Verena" w:date="2024-04-16T16:33:00Z">
         <w:r>
           <w:t>umber</w:t>
         </w:r>
       </w:ins>
-      <w:ins w:id="205" w:author="Deutsch, Verena" w:date="2024-04-16T16:34:00Z">
+      <w:ins w:id="208" w:author="Deutsch, Verena" w:date="2024-04-16T16:34:00Z">
         <w:r>
           <w:t>ed</w:t>
         </w:r>
       </w:ins>
-      <w:ins w:id="206" w:author="Deutsch, Verena" w:date="2024-04-16T16:33:00Z">
+      <w:ins w:id="209" w:author="Deutsch, Verena" w:date="2024-04-16T16:33:00Z">
         <w:r>
           <w:t xml:space="preserve"> and name</w:t>
         </w:r>
       </w:ins>
-      <w:ins w:id="207" w:author="Deutsch, Verena" w:date="2024-04-16T16:34:00Z">
+      <w:ins w:id="210" w:author="Deutsch, Verena" w:date="2024-04-16T16:34:00Z">
         <w:r>
           <w:t>d according to their figure caption inside the manuscript (e.g. “Figure 1” or “Chapter01_Fig01”).</w:t>
         </w:r>
       </w:ins>
-      <w:commentRangeEnd w:id="200"/>
+      <w:commentRangeEnd w:id="203"/>
       <w:r>
         <w:rPr>
           <w:rStyle w:val="CommentReference"/>
         </w:rPr>
-        <w:commentReference w:id="200"/>
-      </w:r>
-      <w:commentRangeEnd w:id="201"/>
+        <w:commentReference w:id="203"/>
+      </w:r>
+      <w:commentRangeEnd w:id="204"/>
       <w:r>
         <w:rPr>
           <w:rStyle w:val="CommentReference"/>
         </w:rPr>
-        <w:commentReference w:id="201"/>
-      </w:r>
-      <w:commentRangeEnd w:id="202"/>
+        <w:commentReference w:id="204"/>
+      </w:r>
+      <w:commentRangeEnd w:id="205"/>
       <w:r>
         <w:rPr>
           <w:rStyle w:val="CommentReference"/>
         </w:rPr>
-        <w:commentReference w:id="202"/>
+        <w:commentReference w:id="205"/>
       </w:r>
     </w:p>
     <w:p>
@@ -3690,7 +3787,7 @@
         <w:pStyle w:val="BodyText"/>
         <w:jc w:val="both"/>
         <w:rPr>
-          <w:del w:id="208" w:author="Pawel KAMINSKI" w:date="2024-06-18T11:04:00Z"/>
+          <w:del w:id="211" w:author="Pawel KAMINSKI" w:date="2024-06-18T11:04:00Z"/>
         </w:rPr>
       </w:pPr>
     </w:p>
@@ -3698,7 +3795,7 @@
       <w:pPr>
         <w:pStyle w:val="BodyText"/>
         <w:rPr>
-          <w:del w:id="209" w:author="Pawel KAMINSKI" w:date="2024-06-18T11:04:00Z"/>
+          <w:del w:id="212" w:author="Pawel KAMINSKI" w:date="2024-06-18T11:04:00Z"/>
         </w:rPr>
       </w:pPr>
     </w:p>
@@ -3706,18 +3803,18 @@
       <w:pPr>
         <w:pStyle w:val="Heading2"/>
         <w:rPr>
-          <w:del w:id="210" w:author="Pawel KAMINSKI" w:date="2024-06-03T16:39:00Z"/>
-        </w:rPr>
-      </w:pPr>
-      <w:commentRangeStart w:id="211"/>
-      <w:commentRangeStart w:id="212"/>
-      <w:commentRangeStart w:id="213"/>
-      <w:del w:id="214" w:author="Pawel KAMINSKI" w:date="2024-06-03T16:39:00Z">
+          <w:del w:id="213" w:author="Pawel KAMINSKI" w:date="2024-06-03T16:39:00Z"/>
+        </w:rPr>
+      </w:pPr>
+      <w:commentRangeStart w:id="214"/>
+      <w:commentRangeStart w:id="215"/>
+      <w:commentRangeStart w:id="216"/>
+      <w:del w:id="217" w:author="Pawel KAMINSKI" w:date="2024-06-03T16:39:00Z">
         <w:r>
           <w:delText xml:space="preserve">Settings </w:delText>
         </w:r>
       </w:del>
-      <w:del w:id="215" w:author="Pawel KAMINSKI" w:date="2024-06-03T12:41:00Z">
+      <w:del w:id="218" w:author="Pawel KAMINSKI" w:date="2024-06-03T12:41:00Z">
         <w:r>
           <w:delText>file</w:delText>
         </w:r>
@@ -3725,26 +3822,26 @@
           <w:delText xml:space="preserve"> </w:delText>
         </w:r>
       </w:del>
-      <w:del w:id="216" w:author="Pawel KAMINSKI" w:date="2024-06-03T16:39:00Z">
+      <w:del w:id="219" w:author="Pawel KAMINSKI" w:date="2024-06-03T16:39:00Z">
         <w:r>
           <w:delText>(`_settings.html`)</w:delText>
         </w:r>
-        <w:commentRangeEnd w:id="211"/>
+        <w:commentRangeEnd w:id="214"/>
         <w:r>
           <w:rPr>
             <w:rStyle w:val="CommentReference"/>
           </w:rPr>
-          <w:commentReference w:id="211"/>
-        </w:r>
-        <w:commentRangeEnd w:id="212"/>
+          <w:commentReference w:id="214"/>
+        </w:r>
+        <w:commentRangeEnd w:id="215"/>
         <w:r>
           <w:rPr>
             <w:rStyle w:val="CommentReference"/>
           </w:rPr>
-          <w:commentReference w:id="212"/>
+          <w:commentReference w:id="215"/>
         </w:r>
       </w:del>
-      <w:commentRangeEnd w:id="213"/>
+      <w:commentRangeEnd w:id="216"/>
       <w:r>
         <w:rPr>
           <w:rStyle w:val="CommentReference"/>
@@ -3753,17 +3850,17 @@
           <w:bCs w:val="0"/>
           <w:color w:val="auto"/>
         </w:rPr>
-        <w:commentReference w:id="213"/>
+        <w:commentReference w:id="216"/>
       </w:r>
     </w:p>
     <w:p>
       <w:pPr>
         <w:pStyle w:val="BodyText"/>
         <w:rPr>
-          <w:del w:id="218" w:author="Pawel KAMINSKI" w:date="2024-06-03T16:39:00Z"/>
-        </w:rPr>
-      </w:pPr>
-      <w:del w:id="219" w:author="Pawel KAMINSKI" w:date="2024-06-03T16:39:00Z">
+          <w:del w:id="221" w:author="Pawel KAMINSKI" w:date="2024-06-03T16:39:00Z"/>
+        </w:rPr>
+      </w:pPr>
+      <w:del w:id="222" w:author="Pawel KAMINSKI" w:date="2024-06-03T16:39:00Z">
         <w:r>
           <w:delText xml:space="preserve">:::{card} TODO </w:delText>
         </w:r>
@@ -3812,12 +3909,12 @@
           <w:numId w:val="32"/>
         </w:numPr>
       </w:pPr>
-      <w:del w:id="220" w:author="Pawel KAMINSKI" w:date="2024-06-03T16:41:00Z">
+      <w:del w:id="223" w:author="Pawel KAMINSKI" w:date="2024-06-03T16:41:00Z">
         <w:r>
           <w:delText xml:space="preserve">file </w:delText>
         </w:r>
       </w:del>
-      <w:ins w:id="221" w:author="Pawel KAMINSKI" w:date="2024-06-03T16:41:00Z">
+      <w:ins w:id="224" w:author="Pawel KAMINSKI" w:date="2024-06-03T16:41:00Z">
         <w:r>
           <w:t xml:space="preserve">File </w:t>
         </w:r>
@@ -3825,7 +3922,7 @@
       <w:r>
         <w:t>names should not be too long</w:t>
       </w:r>
-      <w:ins w:id="222" w:author="Pawel KAMINSKI" w:date="2024-06-03T16:42:00Z">
+      <w:ins w:id="225" w:author="Pawel KAMINSKI" w:date="2024-06-03T16:42:00Z">
         <w:r>
           <w:t>.</w:t>
         </w:r>
@@ -3839,12 +3936,12 @@
           <w:numId w:val="32"/>
         </w:numPr>
       </w:pPr>
-      <w:del w:id="223" w:author="Pawel KAMINSKI" w:date="2024-06-03T16:41:00Z">
+      <w:del w:id="226" w:author="Pawel KAMINSKI" w:date="2024-06-03T16:41:00Z">
         <w:r>
           <w:delText xml:space="preserve">only </w:delText>
         </w:r>
       </w:del>
-      <w:ins w:id="224" w:author="Pawel KAMINSKI" w:date="2024-06-03T16:41:00Z">
+      <w:ins w:id="227" w:author="Pawel KAMINSKI" w:date="2024-06-03T16:41:00Z">
         <w:r>
           <w:t xml:space="preserve">Only </w:t>
         </w:r>
@@ -3852,7 +3949,7 @@
       <w:r>
         <w:t>`</w:t>
       </w:r>
-      <w:ins w:id="225" w:author="Pawel KAMINSKI" w:date="2025-01-06T11:07:00Z">
+      <w:ins w:id="228" w:author="Pawel KAMINSKI" w:date="2025-01-06T11:07:00Z">
         <w:r>
           <w:t>0123456789</w:t>
         </w:r>
@@ -3878,7 +3975,7 @@
       <w:r>
         <w:t>characters are allowed</w:t>
       </w:r>
-      <w:ins w:id="226" w:author="Pawel KAMINSKI" w:date="2024-06-03T16:42:00Z">
+      <w:ins w:id="229" w:author="Pawel KAMINSKI" w:date="2024-06-03T16:42:00Z">
         <w:r>
           <w:t>.</w:t>
         </w:r>
@@ -3892,7 +3989,7 @@
           <w:numId w:val="32"/>
         </w:numPr>
       </w:pPr>
-      <w:del w:id="227" w:author="Pawel KAMINSKI" w:date="2024-06-03T16:42:00Z">
+      <w:del w:id="230" w:author="Pawel KAMINSKI" w:date="2024-06-03T16:42:00Z">
         <w:r>
           <w:delText>assignment</w:delText>
         </w:r>
@@ -3900,7 +3997,7 @@
           <w:delText xml:space="preserve"> </w:delText>
         </w:r>
       </w:del>
-      <w:ins w:id="228" w:author="Pawel KAMINSKI" w:date="2024-06-03T16:42:00Z">
+      <w:ins w:id="231" w:author="Pawel KAMINSKI" w:date="2024-06-03T16:42:00Z">
         <w:r>
           <w:t xml:space="preserve">Assignment </w:t>
         </w:r>
@@ -3908,7 +4005,7 @@
       <w:r>
         <w:t>should be clear and precise</w:t>
       </w:r>
-      <w:ins w:id="229" w:author="Pawel KAMINSKI" w:date="2024-06-03T16:42:00Z">
+      <w:ins w:id="232" w:author="Pawel KAMINSKI" w:date="2024-06-03T16:42:00Z">
         <w:r>
           <w:t>.</w:t>
         </w:r>
@@ -3918,7 +4015,7 @@
       <w:pPr>
         <w:pStyle w:val="BodyText"/>
         <w:rPr>
-          <w:ins w:id="230" w:author="Pawel KAMINSKI" w:date="2024-06-04T10:13:00Z"/>
+          <w:ins w:id="233" w:author="Pawel KAMINSKI" w:date="2024-06-04T10:13:00Z"/>
         </w:rPr>
       </w:pPr>
     </w:p>
@@ -3927,25 +4024,25 @@
         <w:pStyle w:val="BodyText"/>
         <w:jc w:val="both"/>
         <w:rPr>
-          <w:ins w:id="231" w:author="Pawel KAMINSKI" w:date="2024-06-04T10:14:00Z"/>
-        </w:rPr>
-        <w:pPrChange w:id="232" w:author="Pawel KAMINSKI" w:date="2024-06-04T10:16:00Z">
+          <w:ins w:id="234" w:author="Pawel KAMINSKI" w:date="2024-06-04T10:14:00Z"/>
+        </w:rPr>
+        <w:pPrChange w:id="235" w:author="Pawel KAMINSKI" w:date="2024-06-04T10:16:00Z">
           <w:pPr>
             <w:pStyle w:val="BodyText"/>
           </w:pPr>
         </w:pPrChange>
       </w:pPr>
-      <w:ins w:id="233" w:author="Pawel KAMINSKI" w:date="2024-06-04T10:13:00Z">
+      <w:ins w:id="236" w:author="Pawel KAMINSKI" w:date="2024-06-04T10:13:00Z">
         <w:r>
           <w:t xml:space="preserve">You can consider </w:t>
         </w:r>
       </w:ins>
-      <w:del w:id="234" w:author="Pawel KAMINSKI" w:date="2024-06-03T16:42:00Z">
+      <w:del w:id="237" w:author="Pawel KAMINSKI" w:date="2024-06-03T16:42:00Z">
         <w:r>
           <w:delText xml:space="preserve">use </w:delText>
         </w:r>
       </w:del>
-      <w:del w:id="235" w:author="Pawel KAMINSKI" w:date="2024-06-04T10:13:00Z">
+      <w:del w:id="238" w:author="Pawel KAMINSKI" w:date="2024-06-04T10:13:00Z">
         <w:r>
           <w:delText xml:space="preserve">a </w:delText>
         </w:r>
@@ -3953,7 +4050,7 @@
       <w:r>
         <w:t xml:space="preserve">numbering </w:t>
       </w:r>
-      <w:ins w:id="236" w:author="Pawel KAMINSKI" w:date="2024-06-04T10:14:00Z">
+      <w:ins w:id="239" w:author="Pawel KAMINSKI" w:date="2024-06-04T10:14:00Z">
         <w:r>
           <w:t xml:space="preserve">your files </w:t>
         </w:r>
@@ -3961,17 +4058,17 @@
       <w:r>
         <w:t>with leading zeros for continuous documents, i.e. 01, 02 …09, 10 or 001 … 020 … 130</w:t>
       </w:r>
-      <w:ins w:id="237" w:author="Pawel KAMINSKI" w:date="2024-06-03T16:41:00Z">
+      <w:ins w:id="240" w:author="Pawel KAMINSKI" w:date="2024-06-03T16:41:00Z">
         <w:r>
           <w:t xml:space="preserve">. </w:t>
         </w:r>
       </w:ins>
-      <w:ins w:id="238" w:author="Pawel KAMINSKI" w:date="2024-06-04T10:14:00Z">
+      <w:ins w:id="241" w:author="Pawel KAMINSKI" w:date="2024-06-04T10:14:00Z">
         <w:r>
           <w:t xml:space="preserve">The main advantage is that your files will be ordered </w:t>
         </w:r>
       </w:ins>
-      <w:ins w:id="239" w:author="Pawel KAMINSKI" w:date="2024-06-04T10:15:00Z">
+      <w:ins w:id="242" w:author="Pawel KAMINSKI" w:date="2024-06-04T10:15:00Z">
         <w:r>
           <w:t xml:space="preserve">in a way you want. The downside is that with every </w:t>
         </w:r>
@@ -3979,17 +4076,17 @@
           <w:t>change in a structure of your book you will have to rename the file</w:t>
         </w:r>
       </w:ins>
-      <w:ins w:id="240" w:author="Pawel KAMINSKI" w:date="2024-06-04T10:16:00Z">
+      <w:ins w:id="243" w:author="Pawel KAMINSKI" w:date="2024-06-04T10:16:00Z">
         <w:r>
           <w:t>s</w:t>
         </w:r>
       </w:ins>
-      <w:ins w:id="241" w:author="Pawel KAMINSKI" w:date="2024-06-04T10:17:00Z">
+      <w:ins w:id="244" w:author="Pawel KAMINSKI" w:date="2024-06-04T10:17:00Z">
         <w:r>
           <w:t xml:space="preserve"> and all the references to them</w:t>
         </w:r>
       </w:ins>
-      <w:ins w:id="242" w:author="Pawel KAMINSKI" w:date="2024-06-04T10:16:00Z">
+      <w:ins w:id="245" w:author="Pawel KAMINSKI" w:date="2024-06-04T10:16:00Z">
         <w:r>
           <w:t>.</w:t>
         </w:r>
@@ -3999,9 +4096,9 @@
       <w:pPr>
         <w:pStyle w:val="BodyText"/>
         <w:rPr>
-          <w:del w:id="243" w:author="Pawel KAMINSKI" w:date="2024-06-04T10:17:00Z"/>
-        </w:rPr>
-        <w:pPrChange w:id="244" w:author="Pawel KAMINSKI" w:date="2024-06-04T10:13:00Z">
+          <w:del w:id="246" w:author="Pawel KAMINSKI" w:date="2024-06-04T10:17:00Z"/>
+        </w:rPr>
+        <w:pPrChange w:id="247" w:author="Pawel KAMINSKI" w:date="2024-06-04T10:13:00Z">
           <w:pPr>
             <w:pStyle w:val="BodyText"/>
             <w:numPr>
@@ -4020,7 +4117,7 @@
     <w:p>
       <w:pPr>
         <w:pStyle w:val="Heading2"/>
-        <w:pPrChange w:id="245" w:author="Pawel KAMINSKI" w:date="2024-06-03T12:38:00Z">
+        <w:pPrChange w:id="248" w:author="Pawel KAMINSKI" w:date="2024-06-03T12:38:00Z">
           <w:pPr>
             <w:pStyle w:val="Heading1"/>
           </w:pPr>
@@ -4038,7 +4135,7 @@
       <w:r>
         <w:t>Please note that it is the author's</w:t>
       </w:r>
-      <w:del w:id="246" w:author="Pawel KAMINSKI" w:date="2025-01-06T11:07:00Z">
+      <w:del w:id="249" w:author="Pawel KAMINSKI" w:date="2025-01-06T11:07:00Z">
         <w:r>
           <w:delText>/editor’s</w:delText>
         </w:r>
@@ -4046,7 +4143,7 @@
       <w:r>
         <w:t xml:space="preserve"> responsibility to obtain usage rights to third-party </w:t>
       </w:r>
-      <w:del w:id="247" w:author="Pawel KAMINSKI" w:date="2025-01-06T11:07:00Z">
+      <w:del w:id="250" w:author="Pawel KAMINSKI" w:date="2025-01-06T11:07:00Z">
         <w:r>
           <w:delText xml:space="preserve">text </w:delText>
         </w:r>
@@ -4054,7 +4151,7 @@
       <w:r>
         <w:t>material,</w:t>
       </w:r>
-      <w:ins w:id="248" w:author="Pawel KAMINSKI" w:date="2025-01-06T11:07:00Z">
+      <w:ins w:id="251" w:author="Pawel KAMINSKI" w:date="2025-01-06T11:07:00Z">
         <w:r>
           <w:t xml:space="preserve"> such as to text,</w:t>
         </w:r>
@@ -4110,7 +4207,7 @@
         <w:pStyle w:val="BodyText"/>
         <w:jc w:val="both"/>
         <w:rPr>
-          <w:ins w:id="249" w:author="Pawel KAMINSKI" w:date="2024-06-03T16:45:00Z"/>
+          <w:ins w:id="252" w:author="Pawel KAMINSKI" w:date="2024-06-03T16:45:00Z"/>
         </w:rPr>
       </w:pPr>
       <w:r>
@@ -4140,13 +4237,13 @@
         <w:pStyle w:val="BodyText"/>
         <w:jc w:val="both"/>
         <w:rPr>
-          <w:ins w:id="250" w:author="Pawel KAMINSKI" w:date="2024-06-18T11:04:00Z"/>
-        </w:rPr>
-      </w:pPr>
-      <w:ins w:id="251" w:author="Pawel KAMINSKI" w:date="2024-06-03T16:45:00Z">
+          <w:ins w:id="253" w:author="Pawel KAMINSKI" w:date="2024-06-18T11:04:00Z"/>
+        </w:rPr>
+      </w:pPr>
+      <w:ins w:id="254" w:author="Pawel KAMINSKI" w:date="2024-06-03T16:45:00Z">
         <w:r>
           <w:rPr>
-            <w:rPrChange w:id="252" w:author="Pawel KAMINSKI" w:date="2024-06-03T16:45:00Z">
+            <w:rPrChange w:id="255" w:author="Pawel KAMINSKI" w:date="2024-06-03T16:45:00Z">
               <w:rPr>
                 <w:lang w:val="fr-FR"/>
               </w:rPr>
@@ -4155,7 +4252,7 @@
           <w:t xml:space="preserve">To obtain the form, </w:t>
         </w:r>
       </w:ins>
-      <w:ins w:id="253" w:author="Pawel KAMINSKI" w:date="2024-06-18T11:04:00Z">
+      <w:ins w:id="256" w:author="Pawel KAMINSKI" w:date="2024-06-18T11:04:00Z">
         <w:r>
           <w:t>write an emai</w:t>
         </w:r>
@@ -4163,12 +4260,12 @@
           <w:t>l to</w:t>
         </w:r>
       </w:ins>
-      <w:ins w:id="254" w:author="verena.deutsch@degruyter.com" w:date="2024-10-08T13:44:00Z">
+      <w:ins w:id="257" w:author="verena.deutsch@degruyter.com" w:date="2024-10-08T13:44:00Z">
         <w:r>
           <w:t xml:space="preserve"> </w:t>
         </w:r>
       </w:ins>
-      <w:ins w:id="255" w:author="Pawel KAMINSKI" w:date="2025-01-06T11:08:00Z">
+      <w:ins w:id="258" w:author="Pawel KAMINSKI" w:date="2025-01-06T11:08:00Z">
         <w:r>
           <w:fldChar w:fldCharType="begin"/>
         </w:r>
@@ -4176,12 +4273,12 @@
           <w:instrText>HYPERLINK "mailto:</w:instrText>
         </w:r>
       </w:ins>
-      <w:ins w:id="256" w:author="verena.deutsch@degruyter.com" w:date="2024-10-08T13:44:00Z">
+      <w:ins w:id="259" w:author="verena.deutsch@degruyter.com" w:date="2024-10-08T13:44:00Z">
         <w:r>
           <w:instrText>verena.deutsch@degruyter.com</w:instrText>
         </w:r>
       </w:ins>
-      <w:ins w:id="257" w:author="Pawel KAMINSKI" w:date="2025-01-06T11:08:00Z">
+      <w:ins w:id="260" w:author="Pawel KAMINSKI" w:date="2025-01-06T11:08:00Z">
         <w:r>
           <w:instrText>"</w:instrText>
         </w:r>
@@ -4189,7 +4286,7 @@
           <w:fldChar w:fldCharType="separate"/>
         </w:r>
       </w:ins>
-      <w:ins w:id="258" w:author="verena.deutsch@degruyter.com" w:date="2024-10-08T13:44:00Z">
+      <w:ins w:id="261" w:author="verena.deutsch@degruyter.com" w:date="2024-10-08T13:44:00Z">
         <w:r>
           <w:rPr>
             <w:rStyle w:val="Hyperlink"/>
@@ -4197,19 +4294,19 @@
           <w:t>verena.deutsch@degruyter.com</w:t>
         </w:r>
       </w:ins>
-      <w:ins w:id="259" w:author="Pawel KAMINSKI" w:date="2025-01-06T11:08:00Z">
+      <w:ins w:id="262" w:author="Pawel KAMINSKI" w:date="2025-01-06T11:08:00Z">
         <w:r>
           <w:fldChar w:fldCharType="end"/>
         </w:r>
       </w:ins>
-      <w:ins w:id="260" w:author="Pawel KAMINSKI" w:date="2024-10-08T15:44:00Z">
-        <w:del w:id="261" w:author="verena.deutsch@degruyter.com" w:date="2024-10-08T13:44:00Z">
+      <w:ins w:id="263" w:author="Pawel KAMINSKI" w:date="2024-10-08T15:44:00Z">
+        <w:del w:id="264" w:author="verena.deutsch@degruyter.com" w:date="2024-10-08T13:44:00Z">
           <w:r>
             <w:delText xml:space="preserve"> </w:delText>
           </w:r>
         </w:del>
       </w:ins>
-      <w:ins w:id="262" w:author="Pawel KAMINSKI" w:date="2024-06-18T11:04:00Z">
+      <w:ins w:id="265" w:author="Pawel KAMINSKI" w:date="2024-06-18T11:04:00Z">
         <w:r>
           <w:t>.</w:t>
         </w:r>
@@ -4220,7 +4317,7 @@
         <w:pStyle w:val="BodyText"/>
         <w:jc w:val="both"/>
         <w:rPr>
-          <w:del w:id="263" w:author="Pawel KAMINSKI" w:date="2024-06-03T16:45:00Z"/>
+          <w:del w:id="266" w:author="Pawel KAMINSKI" w:date="2024-06-03T16:45:00Z"/>
         </w:rPr>
       </w:pPr>
     </w:p>
@@ -4228,10 +4325,10 @@
       <w:pPr>
         <w:pStyle w:val="BodyText"/>
         <w:rPr>
-          <w:del w:id="264" w:author="Pawel KAMINSKI" w:date="2024-06-03T16:45:00Z"/>
-        </w:rPr>
-      </w:pPr>
-      <w:del w:id="265" w:author="Pawel KAMINSKI" w:date="2024-06-03T16:45:00Z">
+          <w:del w:id="267" w:author="Pawel KAMINSKI" w:date="2024-06-03T16:45:00Z"/>
+        </w:rPr>
+      </w:pPr>
+      <w:del w:id="268" w:author="Pawel KAMINSKI" w:date="2024-06-03T16:45:00Z">
         <w:r>
           <w:delText xml:space="preserve">:::{card} TODO </w:delText>
         </w:r>
@@ -4244,35 +4341,35 @@
         <w:r>
           <w:br/>
         </w:r>
-        <w:commentRangeStart w:id="266"/>
-        <w:commentRangeStart w:id="267"/>
-        <w:commentRangeStart w:id="268"/>
+        <w:commentRangeStart w:id="269"/>
+        <w:commentRangeStart w:id="270"/>
+        <w:commentRangeStart w:id="271"/>
         <w:r>
           <w:delText>Add a link to the form.</w:delText>
         </w:r>
-        <w:commentRangeEnd w:id="266"/>
+        <w:commentRangeEnd w:id="269"/>
         <w:r>
           <w:rPr>
             <w:rStyle w:val="CommentReference"/>
           </w:rPr>
-          <w:commentReference w:id="266"/>
-        </w:r>
-        <w:commentRangeEnd w:id="267"/>
+          <w:commentReference w:id="269"/>
+        </w:r>
+        <w:commentRangeEnd w:id="270"/>
         <w:r>
           <w:rPr>
             <w:rStyle w:val="CommentReference"/>
           </w:rPr>
-          <w:commentReference w:id="267"/>
+          <w:commentReference w:id="270"/>
         </w:r>
       </w:del>
-      <w:commentRangeEnd w:id="268"/>
+      <w:commentRangeEnd w:id="271"/>
       <w:r>
         <w:rPr>
           <w:rStyle w:val="CommentReference"/>
         </w:rPr>
-        <w:commentReference w:id="268"/>
-      </w:r>
-      <w:del w:id="270" w:author="Pawel KAMINSKI" w:date="2024-06-03T16:45:00Z">
+        <w:commentReference w:id="271"/>
+      </w:r>
+      <w:del w:id="273" w:author="Pawel KAMINSKI" w:date="2024-06-03T16:45:00Z">
         <w:r>
           <w:br/>
           <w:delText>:::</w:delText>
@@ -4287,7 +4384,7 @@
     <w:p>
       <w:pPr>
         <w:pStyle w:val="Heading2"/>
-        <w:pPrChange w:id="271" w:author="Pawel KAMINSKI" w:date="2024-06-03T12:38:00Z">
+        <w:pPrChange w:id="274" w:author="Pawel KAMINSKI" w:date="2024-06-03T12:38:00Z">
           <w:pPr>
             <w:pStyle w:val="Heading1"/>
           </w:pPr>
@@ -4303,18 +4400,18 @@
         <w:pStyle w:val="BodyText"/>
         <w:jc w:val="both"/>
         <w:rPr>
-          <w:del w:id="272" w:author="Pawel KAMINSKI" w:date="2024-06-03T16:57:00Z"/>
+          <w:del w:id="275" w:author="Pawel KAMINSKI" w:date="2024-06-03T16:57:00Z"/>
         </w:rPr>
       </w:pPr>
       <w:r>
         <w:t xml:space="preserve">As the author, you are responsible for the uniform formatting of your manuscript. If several individuals were involved in drafting </w:t>
       </w:r>
-      <w:del w:id="273" w:author="Pawel KAMINSKI" w:date="2024-06-03T16:57:00Z">
+      <w:del w:id="276" w:author="Pawel KAMINSKI" w:date="2024-06-03T16:57:00Z">
         <w:r>
           <w:delText>the manuscript</w:delText>
         </w:r>
       </w:del>
-      <w:ins w:id="274" w:author="Pawel KAMINSKI" w:date="2024-06-03T16:57:00Z">
+      <w:ins w:id="277" w:author="Pawel KAMINSKI" w:date="2024-06-03T16:57:00Z">
         <w:r>
           <w:t>a single volume</w:t>
         </w:r>
@@ -4328,7 +4425,7 @@
       <w:r>
         <w:t xml:space="preserve"> for an anthology), please make sure that all articles have the same format, both in terms of layout, style, and spelling.</w:t>
       </w:r>
-      <w:ins w:id="275" w:author="Pawel KAMINSKI" w:date="2024-12-13T11:38:00Z">
+      <w:ins w:id="278" w:author="Pawel KAMINSKI" w:date="2024-12-13T11:38:00Z">
         <w:r>
           <w:t xml:space="preserve"> </w:t>
         </w:r>
@@ -4359,7 +4456,15 @@
         <w:jc w:val="both"/>
       </w:pPr>
       <w:r>
-        <w:t>If the manuscript is in German, orthography should be based on latest edition of Duden or Wahrig.</w:t>
+        <w:t xml:space="preserve">If the manuscript is in German, orthography should be based on latest edition of Duden or </w:t>
+      </w:r>
+      <w:proofErr w:type="spellStart"/>
+      <w:r>
+        <w:t>Wahrig</w:t>
+      </w:r>
+      <w:proofErr w:type="spellEnd"/>
+      <w:r>
+        <w:t>.</w:t>
       </w:r>
     </w:p>
     <w:p>
@@ -4374,59 +4479,59 @@
       <w:r>
         <w:t>If the manuscript is in English, either American or British English may be used, but spelling should be uniform throughout the</w:t>
       </w:r>
-      <w:ins w:id="276" w:author="Pawel KAMINSKI" w:date="2024-06-04T10:11:00Z">
+      <w:ins w:id="279" w:author="Pawel KAMINSKI" w:date="2024-06-04T10:11:00Z">
         <w:r>
           <w:t xml:space="preserve"> </w:t>
         </w:r>
       </w:ins>
-      <w:ins w:id="277" w:author="Pawel KAMINSKI" w:date="2024-06-04T10:12:00Z">
+      <w:ins w:id="280" w:author="Pawel KAMINSKI" w:date="2024-06-04T10:12:00Z">
         <w:r>
           <w:t xml:space="preserve">whole </w:t>
         </w:r>
       </w:ins>
-      <w:ins w:id="278" w:author="Pawel KAMINSKI" w:date="2024-06-04T10:11:00Z">
+      <w:ins w:id="281" w:author="Pawel KAMINSKI" w:date="2024-06-04T10:11:00Z">
         <w:r>
           <w:t>volume</w:t>
         </w:r>
       </w:ins>
-      <w:del w:id="279" w:author="Pawel KAMINSKI" w:date="2024-06-04T10:11:00Z">
+      <w:del w:id="282" w:author="Pawel KAMINSKI" w:date="2024-06-04T10:11:00Z">
         <w:r>
           <w:delText xml:space="preserve"> monograph</w:delText>
         </w:r>
       </w:del>
-      <w:commentRangeStart w:id="280"/>
-      <w:commentRangeStart w:id="281"/>
-      <w:commentRangeStart w:id="282"/>
-      <w:del w:id="283" w:author="Pawel KAMINSKI" w:date="2024-06-03T16:49:00Z">
+      <w:commentRangeStart w:id="283"/>
+      <w:commentRangeStart w:id="284"/>
+      <w:commentRangeStart w:id="285"/>
+      <w:del w:id="286" w:author="Pawel KAMINSKI" w:date="2024-06-03T16:49:00Z">
         <w:r>
           <w:delText>, contribution or single articles</w:delText>
         </w:r>
-        <w:commentRangeEnd w:id="280"/>
+        <w:commentRangeEnd w:id="283"/>
         <w:r>
           <w:rPr>
             <w:rStyle w:val="CommentReference"/>
           </w:rPr>
-          <w:commentReference w:id="280"/>
-        </w:r>
-        <w:commentRangeEnd w:id="281"/>
+          <w:commentReference w:id="283"/>
+        </w:r>
+        <w:commentRangeEnd w:id="284"/>
         <w:r>
           <w:rPr>
             <w:rStyle w:val="CommentReference"/>
           </w:rPr>
-          <w:commentReference w:id="281"/>
+          <w:commentReference w:id="284"/>
         </w:r>
       </w:del>
-      <w:commentRangeEnd w:id="282"/>
+      <w:commentRangeEnd w:id="285"/>
       <w:r>
         <w:rPr>
           <w:rStyle w:val="CommentReference"/>
         </w:rPr>
-        <w:commentReference w:id="282"/>
+        <w:commentReference w:id="285"/>
       </w:r>
       <w:r>
         <w:t xml:space="preserve">. </w:t>
       </w:r>
-      <w:ins w:id="285" w:author="Pawel KAMINSKI" w:date="2024-06-03T16:51:00Z">
+      <w:ins w:id="288" w:author="Pawel KAMINSKI" w:date="2024-06-03T16:51:00Z">
         <w:r>
           <w:t xml:space="preserve"> </w:t>
         </w:r>
@@ -4523,7 +4628,15 @@
         <w:jc w:val="both"/>
       </w:pPr>
       <w:r>
-        <w:t>Dash: – (Windows: Strg + - (numeric keypad), Mac: Alt + - ),</w:t>
+        <w:t xml:space="preserve">Dash: – (Windows: </w:t>
+      </w:r>
+      <w:proofErr w:type="spellStart"/>
+      <w:r>
+        <w:t>Strg</w:t>
+      </w:r>
+      <w:proofErr w:type="spellEnd"/>
+      <w:r>
+        <w:t xml:space="preserve"> + - (numeric keypad), Mac: Alt + - ),</w:t>
       </w:r>
     </w:p>
     <w:p>
@@ -4596,7 +4709,7 @@
         <w:pStyle w:val="BodyText"/>
         <w:jc w:val="both"/>
         <w:rPr>
-          <w:ins w:id="286" w:author="Deutsch, Verena" w:date="2024-04-16T16:46:00Z"/>
+          <w:ins w:id="289" w:author="Deutsch, Verena" w:date="2024-04-16T16:46:00Z"/>
         </w:rPr>
       </w:pPr>
       <w:r>
@@ -4609,14 +4722,27 @@
         <w:jc w:val="both"/>
       </w:pPr>
       <w:r>
-        <w:t xml:space="preserve">Uniform spelling: Abbreviations (i.e. fig., tab.), </w:t>
-      </w:r>
-      <w:ins w:id="287" w:author="Deutsch, Verena" w:date="2024-04-16T16:46:00Z">
+        <w:t xml:space="preserve">Uniform spelling: </w:t>
+      </w:r>
+      <w:ins w:id="290" w:author="Pawel KAMINSKI" w:date="2025-02-27T13:55:00Z" w16du:dateUtc="2025-02-27T12:55:00Z">
+        <w:r>
+          <w:t>a</w:t>
+        </w:r>
+      </w:ins>
+      <w:del w:id="291" w:author="Pawel KAMINSKI" w:date="2025-02-27T13:55:00Z" w16du:dateUtc="2025-02-27T12:55:00Z">
+        <w:r>
+          <w:delText>A</w:delText>
+        </w:r>
+      </w:del>
+      <w:r>
+        <w:t xml:space="preserve">bbreviations (i.e. fig., tab.), </w:t>
+      </w:r>
+      <w:ins w:id="292" w:author="Deutsch, Verena" w:date="2024-04-16T16:46:00Z">
         <w:r>
           <w:t>f</w:t>
         </w:r>
       </w:ins>
-      <w:del w:id="288" w:author="Deutsch, Verena" w:date="2024-04-16T16:46:00Z">
+      <w:del w:id="293" w:author="Deutsch, Verena" w:date="2024-04-16T16:46:00Z">
         <w:r>
           <w:delText>F</w:delText>
         </w:r>
@@ -4649,24 +4775,24 @@
     <w:p>
       <w:pPr>
         <w:pStyle w:val="Heading2"/>
-        <w:pPrChange w:id="289" w:author="Pawel KAMINSKI" w:date="2024-06-03T12:39:00Z">
+        <w:pPrChange w:id="294" w:author="Pawel KAMINSKI" w:date="2024-06-03T12:39:00Z">
           <w:pPr>
             <w:pStyle w:val="Heading1"/>
           </w:pPr>
         </w:pPrChange>
       </w:pPr>
-      <w:commentRangeStart w:id="290"/>
-      <w:commentRangeStart w:id="291"/>
-      <w:commentRangeStart w:id="292"/>
+      <w:commentRangeStart w:id="295"/>
+      <w:commentRangeStart w:id="296"/>
+      <w:commentRangeStart w:id="297"/>
       <w:r>
         <w:t xml:space="preserve">Please Avoid </w:t>
       </w:r>
-      <w:ins w:id="293" w:author="Pawel KAMINSKI" w:date="2025-01-17T15:12:00Z">
+      <w:ins w:id="298" w:author="Pawel KAMINSKI" w:date="2025-01-17T15:12:00Z">
         <w:r>
           <w:t>T</w:t>
         </w:r>
       </w:ins>
-      <w:del w:id="294" w:author="Pawel KAMINSKI" w:date="2025-01-17T15:12:00Z">
+      <w:del w:id="299" w:author="Pawel KAMINSKI" w:date="2025-01-17T15:12:00Z">
         <w:r>
           <w:delText>t</w:delText>
         </w:r>
@@ -4674,21 +4800,21 @@
       <w:r>
         <w:t>he Following</w:t>
       </w:r>
-      <w:commentRangeEnd w:id="290"/>
+      <w:commentRangeEnd w:id="295"/>
       <w:r>
         <w:rPr>
           <w:rStyle w:val="CommentReference"/>
         </w:rPr>
-        <w:commentReference w:id="290"/>
-      </w:r>
-      <w:commentRangeEnd w:id="291"/>
+        <w:commentReference w:id="295"/>
+      </w:r>
+      <w:commentRangeEnd w:id="296"/>
       <w:r>
         <w:rPr>
           <w:rStyle w:val="CommentReference"/>
         </w:rPr>
-        <w:commentReference w:id="291"/>
-      </w:r>
-      <w:commentRangeEnd w:id="292"/>
+        <w:commentReference w:id="296"/>
+      </w:r>
+      <w:commentRangeEnd w:id="297"/>
       <w:r>
         <w:rPr>
           <w:rStyle w:val="CommentReference"/>
@@ -4697,7 +4823,7 @@
           <w:bCs w:val="0"/>
           <w:color w:val="auto"/>
         </w:rPr>
-        <w:commentReference w:id="292"/>
+        <w:commentReference w:id="297"/>
       </w:r>
     </w:p>
     <w:p>
@@ -4721,6 +4847,7 @@
       <w:r>
         <w:t xml:space="preserve">, </w:t>
       </w:r>
+      <w:proofErr w:type="spellStart"/>
       <w:r>
         <w:rPr>
           <w:i/>
@@ -4728,9 +4855,11 @@
         </w:rPr>
         <w:t>ebd</w:t>
       </w:r>
+      <w:proofErr w:type="spellEnd"/>
       <w:r>
         <w:t xml:space="preserve">., </w:t>
       </w:r>
+      <w:proofErr w:type="spellStart"/>
       <w:r>
         <w:rPr>
           <w:i/>
@@ -4738,6 +4867,7 @@
         </w:rPr>
         <w:t>a.a.O.</w:t>
       </w:r>
+      <w:proofErr w:type="spellEnd"/>
       <w:r>
         <w:t xml:space="preserve">, </w:t>
       </w:r>
@@ -4852,7 +4982,7 @@
       <w:pPr>
         <w:pStyle w:val="BodyText"/>
         <w:rPr>
-          <w:ins w:id="296" w:author="Pawel KAMINSKI" w:date="2025-02-03T13:45:00Z"/>
+          <w:ins w:id="301" w:author="Pawel KAMINSKI" w:date="2025-02-03T13:45:00Z"/>
         </w:rPr>
       </w:pPr>
     </w:p>
@@ -4860,7 +4990,7 @@
       <w:pPr>
         <w:pStyle w:val="BodyText"/>
         <w:rPr>
-          <w:ins w:id="297" w:author="Pawel KAMINSKI" w:date="2025-02-03T13:45:00Z"/>
+          <w:ins w:id="302" w:author="Pawel KAMINSKI" w:date="2025-02-03T13:45:00Z"/>
         </w:rPr>
       </w:pPr>
     </w:p>
@@ -4868,7 +4998,7 @@
       <w:pPr>
         <w:pStyle w:val="BodyText"/>
         <w:rPr>
-          <w:ins w:id="298" w:author="Pawel KAMINSKI" w:date="2025-02-03T13:45:00Z"/>
+          <w:ins w:id="303" w:author="Pawel KAMINSKI" w:date="2025-02-03T13:45:00Z"/>
         </w:rPr>
       </w:pPr>
     </w:p>
@@ -4876,7 +5006,7 @@
       <w:pPr>
         <w:pStyle w:val="BodyText"/>
         <w:rPr>
-          <w:ins w:id="299" w:author="Pawel KAMINSKI" w:date="2025-02-03T13:45:00Z"/>
+          <w:ins w:id="304" w:author="Pawel KAMINSKI" w:date="2025-02-03T13:45:00Z"/>
         </w:rPr>
       </w:pPr>
     </w:p>
@@ -4884,7 +5014,7 @@
       <w:pPr>
         <w:pStyle w:val="BodyText"/>
         <w:rPr>
-          <w:ins w:id="300" w:author="Pawel KAMINSKI" w:date="2025-02-03T13:45:00Z"/>
+          <w:ins w:id="305" w:author="Pawel KAMINSKI" w:date="2025-02-03T13:45:00Z"/>
         </w:rPr>
       </w:pPr>
     </w:p>
@@ -4892,7 +5022,7 @@
       <w:pPr>
         <w:pStyle w:val="BodyText"/>
         <w:rPr>
-          <w:ins w:id="301" w:author="Pawel KAMINSKI" w:date="2025-02-03T13:45:00Z"/>
+          <w:ins w:id="306" w:author="Pawel KAMINSKI" w:date="2025-02-03T13:45:00Z"/>
         </w:rPr>
       </w:pPr>
     </w:p>
@@ -4900,7 +5030,7 @@
       <w:pPr>
         <w:pStyle w:val="BodyText"/>
         <w:rPr>
-          <w:ins w:id="302" w:author="Pawel KAMINSKI" w:date="2025-02-03T13:45:00Z"/>
+          <w:ins w:id="307" w:author="Pawel KAMINSKI" w:date="2025-02-03T13:45:00Z"/>
         </w:rPr>
       </w:pPr>
     </w:p>
@@ -4919,7 +5049,7 @@
 </file>
 
 <file path=word/comments.xml><?xml version="1.0" encoding="utf-8"?>
-<w:comments xmlns:wpc="http://schemas.microsoft.com/office/word/2010/wordprocessingCanvas" xmlns:cx="http://schemas.microsoft.com/office/drawing/2014/chartex" xmlns:cx1="http://schemas.microsoft.com/office/drawing/2015/9/8/chartex" xmlns:cx2="http://schemas.microsoft.com/office/drawing/2015/10/21/chartex" xmlns:cx3="http://schemas.microsoft.com/office/drawing/2016/5/9/chartex" xmlns:cx4="http://schemas.microsoft.com/office/drawing/2016/5/10/chartex" xmlns:cx5="http://schemas.microsoft.com/office/drawing/2016/5/11/chartex" xmlns:cx6="http://schemas.microsoft.com/office/drawing/2016/5/12/chartex" xmlns:cx7="http://schemas.microsoft.com/office/drawing/2016/5/13/chartex" xmlns:cx8="http://schemas.microsoft.com/office/drawing/2016/5/14/chartex" xmlns:mc="http://schemas.openxmlformats.org/markup-compatibility/2006" xmlns:aink="http://schemas.microsoft.com/office/drawing/2016/ink" xmlns:am3d="http://schemas.microsoft.com/office/drawing/2017/model3d" xmlns:o="urn:schemas-microsoft-com:office:office" xmlns:oel="http://schemas.microsoft.com/office/2019/extlst" xmlns:r="http://schemas.openxmlformats.org/officeDocument/2006/relationships" xmlns:m="http://schemas.openxmlformats.org/officeDocument/2006/math" xmlns:v="urn:schemas-microsoft-com:vml" xmlns:wp14="http://schemas.microsoft.com/office/word/2010/wordprocessingDrawing" xmlns:wp="http://schemas.openxmlformats.org/drawingml/2006/wordprocessingDrawing" xmlns:w10="urn:schemas-microsoft-com:office:word" xmlns:w="http://schemas.openxmlformats.org/wordprocessingml/2006/main" xmlns:w14="http://schemas.microsoft.com/office/word/2010/wordml" xmlns:w15="http://schemas.microsoft.com/office/word/2012/wordml" xmlns:w16cex="http://schemas.microsoft.com/office/word/2018/wordml/cex" xmlns:w16cid="http://schemas.microsoft.com/office/word/2016/wordml/cid" xmlns:w16="http://schemas.microsoft.com/office/word/2018/wordml" xmlns:w16sdtdh="http://schemas.microsoft.com/office/word/2020/wordml/sdtdatahash" xmlns:w16se="http://schemas.microsoft.com/office/word/2015/wordml/symex" xmlns:wpg="http://schemas.microsoft.com/office/word/2010/wordprocessingGroup" xmlns:wpi="http://schemas.microsoft.com/office/word/2010/wordprocessingInk" xmlns:wne="http://schemas.microsoft.com/office/word/2006/wordml" xmlns:wps="http://schemas.microsoft.com/office/word/2010/wordprocessingShape" mc:Ignorable="w14 w15 w16se w16cid w16 w16cex w16sdtdh wp14">
+<w:comments xmlns:wpc="http://schemas.microsoft.com/office/word/2010/wordprocessingCanvas" xmlns:cx="http://schemas.microsoft.com/office/drawing/2014/chartex" xmlns:cx1="http://schemas.microsoft.com/office/drawing/2015/9/8/chartex" xmlns:cx2="http://schemas.microsoft.com/office/drawing/2015/10/21/chartex" xmlns:cx3="http://schemas.microsoft.com/office/drawing/2016/5/9/chartex" xmlns:cx4="http://schemas.microsoft.com/office/drawing/2016/5/10/chartex" xmlns:cx5="http://schemas.microsoft.com/office/drawing/2016/5/11/chartex" xmlns:cx6="http://schemas.microsoft.com/office/drawing/2016/5/12/chartex" xmlns:cx7="http://schemas.microsoft.com/office/drawing/2016/5/13/chartex" xmlns:cx8="http://schemas.microsoft.com/office/drawing/2016/5/14/chartex" xmlns:mc="http://schemas.openxmlformats.org/markup-compatibility/2006" xmlns:aink="http://schemas.microsoft.com/office/drawing/2016/ink" xmlns:am3d="http://schemas.microsoft.com/office/drawing/2017/model3d" xmlns:o="urn:schemas-microsoft-com:office:office" xmlns:oel="http://schemas.microsoft.com/office/2019/extlst" xmlns:r="http://schemas.openxmlformats.org/officeDocument/2006/relationships" xmlns:m="http://schemas.openxmlformats.org/officeDocument/2006/math" xmlns:v="urn:schemas-microsoft-com:vml" xmlns:wp14="http://schemas.microsoft.com/office/word/2010/wordprocessingDrawing" xmlns:wp="http://schemas.openxmlformats.org/drawingml/2006/wordprocessingDrawing" xmlns:w10="urn:schemas-microsoft-com:office:word" xmlns:w="http://schemas.openxmlformats.org/wordprocessingml/2006/main" xmlns:w14="http://schemas.microsoft.com/office/word/2010/wordml" xmlns:w15="http://schemas.microsoft.com/office/word/2012/wordml" xmlns:w16cex="http://schemas.microsoft.com/office/word/2018/wordml/cex" xmlns:w16cid="http://schemas.microsoft.com/office/word/2016/wordml/cid" xmlns:w16="http://schemas.microsoft.com/office/word/2018/wordml" xmlns:w16du="http://schemas.microsoft.com/office/word/2023/wordml/word16du" xmlns:w16sdtdh="http://schemas.microsoft.com/office/word/2020/wordml/sdtdatahash" xmlns:w16sdtfl="http://schemas.microsoft.com/office/word/2024/wordml/sdtformatlock" xmlns:w16se="http://schemas.microsoft.com/office/word/2015/wordml/symex" xmlns:wpg="http://schemas.microsoft.com/office/word/2010/wordprocessingGroup" xmlns:wpi="http://schemas.microsoft.com/office/word/2010/wordprocessingInk" xmlns:wne="http://schemas.microsoft.com/office/word/2006/wordml" xmlns:wps="http://schemas.microsoft.com/office/word/2010/wordprocessingShape" mc:Ignorable="w14 w15 w16se w16cid w16 w16cex w16sdtdh w16sdtfl w16du wp14">
   <w:comment w:id="0" w:author="Deutsch, Verena" w:date="2024-04-29T15:24:00Z" w:initials="DV">
     <w:p>
       <w:pPr>
@@ -5501,7 +5631,7 @@
       </w:r>
     </w:p>
   </w:comment>
-  <w:comment w:id="118" w:author="Deutsch, Verena" w:date="2024-04-29T15:43:00Z" w:initials="DV">
+  <w:comment w:id="120" w:author="Deutsch, Verena" w:date="2024-04-29T15:43:00Z" w:initials="DV">
     <w:p>
       <w:pPr>
         <w:pStyle w:val="CommentText"/>
@@ -5528,7 +5658,7 @@
       </w:r>
     </w:p>
   </w:comment>
-  <w:comment w:id="119" w:author="Gabor Mihaly TOTH" w:date="2024-05-28T09:19:00Z" w:initials="GT">
+  <w:comment w:id="121" w:author="Gabor Mihaly TOTH" w:date="2024-05-28T09:19:00Z" w:initials="GT">
     <w:p>
       <w:pPr>
         <w:pStyle w:val="CommentText"/>
@@ -5545,11 +5675,11 @@
       <w:r>
         <w:instrText xml:space="preserve"> HYPERLINK "mailto:pawel.kaminski@uni.lu"</w:instrText>
       </w:r>
-      <w:bookmarkStart w:id="121" w:name="_@_140873DA907049049D6D0DE8CEBEC2EAZ"/>
+      <w:bookmarkStart w:id="123" w:name="_@_140873DA907049049D6D0DE8CEBEC2EAZ"/>
       <w:r>
         <w:fldChar w:fldCharType="separate"/>
       </w:r>
-      <w:bookmarkEnd w:id="121"/>
+      <w:bookmarkEnd w:id="123"/>
       <w:r>
         <w:rPr>
           <w:rStyle w:val="Mention"/>
@@ -5565,7 +5695,7 @@
       </w:r>
     </w:p>
   </w:comment>
-  <w:comment w:id="120" w:author="Pawel KAMINSKI" w:date="2024-06-03T12:55:00Z" w:initials="PK">
+  <w:comment w:id="122" w:author="Pawel KAMINSKI" w:date="2024-06-03T12:55:00Z" w:initials="PK">
     <w:p>
       <w:pPr>
         <w:pStyle w:val="CommentText"/>
@@ -5581,7 +5711,7 @@
       </w:r>
     </w:p>
   </w:comment>
-  <w:comment w:id="122" w:author="Deutsch, Verena [2]" w:date="2024-04-16T16:28:00Z" w:initials="DV">
+  <w:comment w:id="124" w:author="Deutsch, Verena [2]" w:date="2024-04-16T16:28:00Z" w:initials="DV">
     <w:p>
       <w:pPr>
         <w:pStyle w:val="CommentText"/>
@@ -5597,7 +5727,7 @@
       </w:r>
     </w:p>
   </w:comment>
-  <w:comment w:id="123" w:author="Borlinghaus, Anton" w:date="2024-04-25T11:28:00Z" w:initials="BA">
+  <w:comment w:id="125" w:author="Borlinghaus, Anton" w:date="2024-04-25T11:28:00Z" w:initials="BA">
     <w:p>
       <w:pPr>
         <w:pStyle w:val="CommentText"/>
@@ -5610,7 +5740,7 @@
       </w:r>
     </w:p>
   </w:comment>
-  <w:comment w:id="124" w:author="Gabor Mihaly TOTH" w:date="2024-05-28T09:20:00Z" w:initials="GT">
+  <w:comment w:id="126" w:author="Gabor Mihaly TOTH" w:date="2024-05-28T09:20:00Z" w:initials="GT">
     <w:p>
       <w:pPr>
         <w:pStyle w:val="CommentText"/>
@@ -5627,11 +5757,11 @@
       <w:r>
         <w:instrText xml:space="preserve"> HYPERLINK "mailto:pawel.kaminski@uni.lu"</w:instrText>
       </w:r>
-      <w:bookmarkStart w:id="126" w:name="_@_602860A66D4B4F4DA5D1362C81E01409Z"/>
+      <w:bookmarkStart w:id="128" w:name="_@_602860A66D4B4F4DA5D1362C81E01409Z"/>
       <w:r>
         <w:fldChar w:fldCharType="separate"/>
       </w:r>
-      <w:bookmarkEnd w:id="126"/>
+      <w:bookmarkEnd w:id="128"/>
       <w:r>
         <w:rPr>
           <w:rStyle w:val="Mention"/>
@@ -5652,7 +5782,7 @@
       </w:pPr>
     </w:p>
   </w:comment>
-  <w:comment w:id="125" w:author="Pawel KAMINSKI" w:date="2024-06-03T15:25:00Z" w:initials="PK">
+  <w:comment w:id="127" w:author="Pawel KAMINSKI" w:date="2024-06-03T15:25:00Z" w:initials="PK">
     <w:p>
       <w:pPr>
         <w:pStyle w:val="CommentText"/>
@@ -5668,7 +5798,7 @@
       </w:r>
     </w:p>
   </w:comment>
-  <w:comment w:id="137" w:author="Borlinghaus, Anton" w:date="2024-04-30T16:02:00Z" w:initials="BA">
+  <w:comment w:id="140" w:author="Borlinghaus, Anton" w:date="2024-04-30T16:02:00Z" w:initials="BA">
     <w:p>
       <w:pPr>
         <w:pStyle w:val="CommentText"/>
@@ -5684,7 +5814,7 @@
       </w:r>
     </w:p>
   </w:comment>
-  <w:comment w:id="138" w:author="Pawel KAMINSKI" w:date="2024-06-03T16:28:00Z" w:initials="PK">
+  <w:comment w:id="141" w:author="Pawel KAMINSKI" w:date="2024-06-03T16:28:00Z" w:initials="PK">
     <w:p>
       <w:pPr>
         <w:pStyle w:val="CommentText"/>
@@ -5700,7 +5830,7 @@
       </w:r>
     </w:p>
   </w:comment>
-  <w:comment w:id="139" w:author="Deutsch, Verena [2]" w:date="2024-04-16T16:28:00Z" w:initials="DV">
+  <w:comment w:id="142" w:author="Deutsch, Verena [2]" w:date="2024-04-16T16:28:00Z" w:initials="DV">
     <w:p>
       <w:pPr>
         <w:pStyle w:val="CommentText"/>
@@ -5716,7 +5846,7 @@
       </w:r>
     </w:p>
   </w:comment>
-  <w:comment w:id="140" w:author="Gabor Mihaly TOTH" w:date="2024-05-28T09:20:00Z" w:initials="GT">
+  <w:comment w:id="143" w:author="Gabor Mihaly TOTH" w:date="2024-05-28T09:20:00Z" w:initials="GT">
     <w:p>
       <w:pPr>
         <w:pStyle w:val="CommentText"/>
@@ -5733,11 +5863,11 @@
       <w:r>
         <w:instrText xml:space="preserve"> HYPERLINK "mailto:pawel.kaminski@uni.lu"</w:instrText>
       </w:r>
-      <w:bookmarkStart w:id="142" w:name="_@_4F194CDCBCA1445D874BB412284C17E2Z"/>
+      <w:bookmarkStart w:id="145" w:name="_@_4F194CDCBCA1445D874BB412284C17E2Z"/>
       <w:r>
         <w:fldChar w:fldCharType="separate"/>
       </w:r>
-      <w:bookmarkEnd w:id="142"/>
+      <w:bookmarkEnd w:id="145"/>
       <w:r>
         <w:rPr>
           <w:rStyle w:val="Mention"/>
@@ -5753,7 +5883,7 @@
       </w:r>
     </w:p>
   </w:comment>
-  <w:comment w:id="141" w:author="Pawel KAMINSKI" w:date="2024-06-03T16:28:00Z" w:initials="PK">
+  <w:comment w:id="144" w:author="Pawel KAMINSKI" w:date="2024-06-03T16:28:00Z" w:initials="PK">
     <w:p>
       <w:pPr>
         <w:pStyle w:val="CommentText"/>
@@ -5769,7 +5899,7 @@
       </w:r>
     </w:p>
   </w:comment>
-  <w:comment w:id="154" w:author="Deutsch, Verena [2]" w:date="2024-04-16T16:28:00Z" w:initials="DV">
+  <w:comment w:id="157" w:author="Deutsch, Verena [2]" w:date="2024-04-16T16:28:00Z" w:initials="DV">
     <w:p>
       <w:pPr>
         <w:pStyle w:val="CommentText"/>
@@ -5785,7 +5915,7 @@
       </w:r>
     </w:p>
   </w:comment>
-  <w:comment w:id="155" w:author="Gabor Mihaly TOTH" w:date="2024-05-28T09:20:00Z" w:initials="GT">
+  <w:comment w:id="158" w:author="Gabor Mihaly TOTH" w:date="2024-05-28T09:20:00Z" w:initials="GT">
     <w:p>
       <w:pPr>
         <w:pStyle w:val="CommentText"/>
@@ -5802,11 +5932,11 @@
       <w:r>
         <w:instrText xml:space="preserve"> HYPERLINK "mailto:pawel.kaminski@uni.lu"</w:instrText>
       </w:r>
-      <w:bookmarkStart w:id="156" w:name="_@_FBA019012145438CA9C5D3CA4218BDFAZ"/>
+      <w:bookmarkStart w:id="159" w:name="_@_FBA019012145438CA9C5D3CA4218BDFAZ"/>
       <w:r>
         <w:fldChar w:fldCharType="separate"/>
       </w:r>
-      <w:bookmarkEnd w:id="156"/>
+      <w:bookmarkEnd w:id="159"/>
       <w:r>
         <w:rPr>
           <w:rStyle w:val="Mention"/>
@@ -5822,7 +5952,7 @@
       </w:r>
     </w:p>
   </w:comment>
-  <w:comment w:id="157" w:author="Pawel KAMINSKI" w:date="2024-06-03T16:28:00Z" w:initials="PK">
+  <w:comment w:id="160" w:author="Pawel KAMINSKI" w:date="2024-06-03T16:28:00Z" w:initials="PK">
     <w:p>
       <w:pPr>
         <w:pStyle w:val="CommentText"/>
@@ -5838,7 +5968,7 @@
       </w:r>
     </w:p>
   </w:comment>
-  <w:comment w:id="184" w:author="Deutsch, Verena [2]" w:date="2024-04-16T16:31:00Z" w:initials="DV">
+  <w:comment w:id="187" w:author="Deutsch, Verena [2]" w:date="2024-04-16T16:31:00Z" w:initials="DV">
     <w:p>
       <w:pPr>
         <w:pStyle w:val="CommentText"/>
@@ -5861,7 +5991,7 @@
       </w:r>
     </w:p>
   </w:comment>
-  <w:comment w:id="185" w:author="Gabor Mihaly TOTH" w:date="2024-05-28T09:21:00Z" w:initials="GT">
+  <w:comment w:id="188" w:author="Gabor Mihaly TOTH" w:date="2024-05-28T09:21:00Z" w:initials="GT">
     <w:p>
       <w:pPr>
         <w:pStyle w:val="CommentText"/>
@@ -5877,7 +6007,7 @@
       </w:r>
     </w:p>
   </w:comment>
-  <w:comment w:id="200" w:author="Deutsch, Verena [2]" w:date="2024-04-16T16:36:00Z" w:initials="DV">
+  <w:comment w:id="203" w:author="Deutsch, Verena [2]" w:date="2024-04-16T16:36:00Z" w:initials="DV">
     <w:p>
       <w:pPr>
         <w:pStyle w:val="CommentText"/>
@@ -5893,7 +6023,7 @@
       </w:r>
     </w:p>
   </w:comment>
-  <w:comment w:id="201" w:author="Gabor Mihaly TOTH" w:date="2024-05-28T09:22:00Z" w:initials="GT">
+  <w:comment w:id="204" w:author="Gabor Mihaly TOTH" w:date="2024-05-28T09:22:00Z" w:initials="GT">
     <w:p>
       <w:pPr>
         <w:pStyle w:val="CommentText"/>
@@ -5909,7 +6039,7 @@
       </w:r>
     </w:p>
   </w:comment>
-  <w:comment w:id="202" w:author="Pawel KAMINSKI" w:date="2024-06-03T16:38:00Z" w:initials="PK">
+  <w:comment w:id="205" w:author="Pawel KAMINSKI" w:date="2024-06-03T16:38:00Z" w:initials="PK">
     <w:p>
       <w:pPr>
         <w:pStyle w:val="CommentText"/>
@@ -5925,7 +6055,7 @@
       </w:r>
     </w:p>
   </w:comment>
-  <w:comment w:id="211" w:author="Gabor Mihaly TOTH" w:date="2024-05-28T09:23:00Z" w:initials="GT">
+  <w:comment w:id="214" w:author="Gabor Mihaly TOTH" w:date="2024-05-28T09:23:00Z" w:initials="GT">
     <w:p>
       <w:pPr>
         <w:pStyle w:val="CommentText"/>
@@ -5941,7 +6071,7 @@
       </w:r>
     </w:p>
   </w:comment>
-  <w:comment w:id="212" w:author="Gabor Mihaly TOTH" w:date="2024-05-28T09:23:00Z" w:initials="GT">
+  <w:comment w:id="215" w:author="Gabor Mihaly TOTH" w:date="2024-05-28T09:23:00Z" w:initials="GT">
     <w:p>
       <w:pPr>
         <w:pStyle w:val="CommentText"/>
@@ -5958,11 +6088,11 @@
       <w:r>
         <w:instrText xml:space="preserve"> HYPERLINK "mailto:pawel.kaminski@uni.lu"</w:instrText>
       </w:r>
-      <w:bookmarkStart w:id="217" w:name="_@_1C9EBC6A55694D8683E1D1E8CFF5778FZ"/>
+      <w:bookmarkStart w:id="220" w:name="_@_1C9EBC6A55694D8683E1D1E8CFF5778FZ"/>
       <w:r>
         <w:fldChar w:fldCharType="separate"/>
       </w:r>
-      <w:bookmarkEnd w:id="217"/>
+      <w:bookmarkEnd w:id="220"/>
       <w:r>
         <w:rPr>
           <w:rStyle w:val="Mention"/>
@@ -5978,7 +6108,7 @@
       </w:r>
     </w:p>
   </w:comment>
-  <w:comment w:id="213" w:author="Pawel KAMINSKI" w:date="2024-06-03T16:39:00Z" w:initials="PK">
+  <w:comment w:id="216" w:author="Pawel KAMINSKI" w:date="2024-06-03T16:39:00Z" w:initials="PK">
     <w:p>
       <w:pPr>
         <w:pStyle w:val="CommentText"/>
@@ -5994,7 +6124,7 @@
       </w:r>
     </w:p>
   </w:comment>
-  <w:comment w:id="266" w:author="Deutsch, Verena [2]" w:date="2024-04-16T16:39:00Z" w:initials="DV">
+  <w:comment w:id="269" w:author="Deutsch, Verena [2]" w:date="2024-04-16T16:39:00Z" w:initials="DV">
     <w:p>
       <w:pPr>
         <w:pStyle w:val="CommentText"/>
@@ -6010,7 +6140,7 @@
       </w:r>
     </w:p>
   </w:comment>
-  <w:comment w:id="267" w:author="Gabor Mihaly TOTH" w:date="2024-05-28T09:24:00Z" w:initials="GT">
+  <w:comment w:id="270" w:author="Gabor Mihaly TOTH" w:date="2024-05-28T09:24:00Z" w:initials="GT">
     <w:p>
       <w:pPr>
         <w:pStyle w:val="CommentText"/>
@@ -6027,11 +6157,11 @@
       <w:r>
         <w:instrText xml:space="preserve"> HYPERLINK "mailto:pawel.kaminski@uni.lu"</w:instrText>
       </w:r>
-      <w:bookmarkStart w:id="269" w:name="_@_B51EC266FDE545FF934EE41F076A4E36Z"/>
+      <w:bookmarkStart w:id="272" w:name="_@_B51EC266FDE545FF934EE41F076A4E36Z"/>
       <w:r>
         <w:fldChar w:fldCharType="separate"/>
       </w:r>
-      <w:bookmarkEnd w:id="269"/>
+      <w:bookmarkEnd w:id="272"/>
       <w:r>
         <w:rPr>
           <w:rStyle w:val="Mention"/>
@@ -6047,7 +6177,7 @@
       </w:r>
     </w:p>
   </w:comment>
-  <w:comment w:id="268" w:author="Pawel KAMINSKI" w:date="2024-06-03T16:46:00Z" w:initials="PK">
+  <w:comment w:id="271" w:author="Pawel KAMINSKI" w:date="2024-06-03T16:46:00Z" w:initials="PK">
     <w:p>
       <w:pPr>
         <w:pStyle w:val="CommentText"/>
@@ -6063,7 +6193,7 @@
       </w:r>
     </w:p>
   </w:comment>
-  <w:comment w:id="280" w:author="Deutsch, Verena" w:date="2024-04-29T16:01:00Z" w:initials="DV">
+  <w:comment w:id="283" w:author="Deutsch, Verena" w:date="2024-04-29T16:01:00Z" w:initials="DV">
     <w:p>
       <w:pPr>
         <w:pStyle w:val="CommentText"/>
@@ -6079,7 +6209,7 @@
       </w:r>
     </w:p>
   </w:comment>
-  <w:comment w:id="281" w:author="Gabor Mihaly TOTH" w:date="2024-05-28T09:24:00Z" w:initials="GT">
+  <w:comment w:id="284" w:author="Gabor Mihaly TOTH" w:date="2024-05-28T09:24:00Z" w:initials="GT">
     <w:p>
       <w:pPr>
         <w:pStyle w:val="CommentText"/>
@@ -6096,11 +6226,11 @@
       <w:r>
         <w:instrText xml:space="preserve"> HYPERLINK "mailto:pawel.kaminski@uni.lu"</w:instrText>
       </w:r>
-      <w:bookmarkStart w:id="284" w:name="_@_DE758C3EDF78448895C4EA7BC3CD5E7FZ"/>
+      <w:bookmarkStart w:id="287" w:name="_@_DE758C3EDF78448895C4EA7BC3CD5E7FZ"/>
       <w:r>
         <w:fldChar w:fldCharType="separate"/>
       </w:r>
-      <w:bookmarkEnd w:id="284"/>
+      <w:bookmarkEnd w:id="287"/>
       <w:r>
         <w:rPr>
           <w:rStyle w:val="Mention"/>
@@ -6116,7 +6246,7 @@
       </w:r>
     </w:p>
   </w:comment>
-  <w:comment w:id="282" w:author="Pawel KAMINSKI" w:date="2024-06-03T16:58:00Z" w:initials="PK">
+  <w:comment w:id="285" w:author="Pawel KAMINSKI" w:date="2024-06-03T16:58:00Z" w:initials="PK">
     <w:p>
       <w:pPr>
         <w:pStyle w:val="CommentText"/>
@@ -6132,7 +6262,7 @@
       </w:r>
     </w:p>
   </w:comment>
-  <w:comment w:id="290" w:author="Deutsch, Verena" w:date="2024-04-29T16:02:00Z" w:initials="DV">
+  <w:comment w:id="295" w:author="Deutsch, Verena" w:date="2024-04-29T16:02:00Z" w:initials="DV">
     <w:p>
       <w:pPr>
         <w:pStyle w:val="CommentText"/>
@@ -6148,7 +6278,7 @@
       </w:r>
     </w:p>
   </w:comment>
-  <w:comment w:id="291" w:author="Gabor Mihaly TOTH" w:date="2024-05-28T09:25:00Z" w:initials="GT">
+  <w:comment w:id="296" w:author="Gabor Mihaly TOTH" w:date="2024-05-28T09:25:00Z" w:initials="GT">
     <w:p>
       <w:pPr>
         <w:pStyle w:val="CommentText"/>
@@ -6165,11 +6295,11 @@
       <w:r>
         <w:instrText xml:space="preserve"> HYPERLINK "mailto:pawel.kaminski@uni.lu"</w:instrText>
       </w:r>
-      <w:bookmarkStart w:id="295" w:name="_@_38609CA6FBEC46D499F36D380906528BZ"/>
+      <w:bookmarkStart w:id="300" w:name="_@_38609CA6FBEC46D499F36D380906528BZ"/>
       <w:r>
         <w:fldChar w:fldCharType="separate"/>
       </w:r>
-      <w:bookmarkEnd w:id="295"/>
+      <w:bookmarkEnd w:id="300"/>
       <w:r>
         <w:rPr>
           <w:rStyle w:val="Mention"/>
@@ -6185,7 +6315,7 @@
       </w:r>
     </w:p>
   </w:comment>
-  <w:comment w:id="292" w:author="Pawel KAMINSKI" w:date="2024-06-03T16:58:00Z" w:initials="PK">
+  <w:comment w:id="297" w:author="Pawel KAMINSKI" w:date="2024-06-03T16:58:00Z" w:initials="PK">
     <w:p>
       <w:pPr>
         <w:pStyle w:val="CommentText"/>
@@ -6205,7 +6335,7 @@
 </file>
 
 <file path=word/commentsExtended.xml><?xml version="1.0" encoding="utf-8"?>
-<w15:commentsEx xmlns:wpc="http://schemas.microsoft.com/office/word/2010/wordprocessingCanvas" xmlns:cx="http://schemas.microsoft.com/office/drawing/2014/chartex" xmlns:cx1="http://schemas.microsoft.com/office/drawing/2015/9/8/chartex" xmlns:cx2="http://schemas.microsoft.com/office/drawing/2015/10/21/chartex" xmlns:cx3="http://schemas.microsoft.com/office/drawing/2016/5/9/chartex" xmlns:cx4="http://schemas.microsoft.com/office/drawing/2016/5/10/chartex" xmlns:cx5="http://schemas.microsoft.com/office/drawing/2016/5/11/chartex" xmlns:cx6="http://schemas.microsoft.com/office/drawing/2016/5/12/chartex" xmlns:cx7="http://schemas.microsoft.com/office/drawing/2016/5/13/chartex" xmlns:cx8="http://schemas.microsoft.com/office/drawing/2016/5/14/chartex" xmlns:mc="http://schemas.openxmlformats.org/markup-compatibility/2006" xmlns:aink="http://schemas.microsoft.com/office/drawing/2016/ink" xmlns:am3d="http://schemas.microsoft.com/office/drawing/2017/model3d" xmlns:o="urn:schemas-microsoft-com:office:office" xmlns:oel="http://schemas.microsoft.com/office/2019/extlst" xmlns:r="http://schemas.openxmlformats.org/officeDocument/2006/relationships" xmlns:m="http://schemas.openxmlformats.org/officeDocument/2006/math" xmlns:v="urn:schemas-microsoft-com:vml" xmlns:wp14="http://schemas.microsoft.com/office/word/2010/wordprocessingDrawing" xmlns:wp="http://schemas.openxmlformats.org/drawingml/2006/wordprocessingDrawing" xmlns:w10="urn:schemas-microsoft-com:office:word" xmlns:w="http://schemas.openxmlformats.org/wordprocessingml/2006/main" xmlns:w14="http://schemas.microsoft.com/office/word/2010/wordml" xmlns:w15="http://schemas.microsoft.com/office/word/2012/wordml" xmlns:w16cex="http://schemas.microsoft.com/office/word/2018/wordml/cex" xmlns:w16cid="http://schemas.microsoft.com/office/word/2016/wordml/cid" xmlns:w16="http://schemas.microsoft.com/office/word/2018/wordml" xmlns:w16sdtdh="http://schemas.microsoft.com/office/word/2020/wordml/sdtdatahash" xmlns:w16se="http://schemas.microsoft.com/office/word/2015/wordml/symex" xmlns:wpg="http://schemas.microsoft.com/office/word/2010/wordprocessingGroup" xmlns:wpi="http://schemas.microsoft.com/office/word/2010/wordprocessingInk" xmlns:wne="http://schemas.microsoft.com/office/word/2006/wordml" xmlns:wps="http://schemas.microsoft.com/office/word/2010/wordprocessingShape" mc:Ignorable="w14 w15 w16se w16cid w16 w16cex w16sdtdh wp14">
+<w15:commentsEx xmlns:wpc="http://schemas.microsoft.com/office/word/2010/wordprocessingCanvas" xmlns:cx="http://schemas.microsoft.com/office/drawing/2014/chartex" xmlns:cx1="http://schemas.microsoft.com/office/drawing/2015/9/8/chartex" xmlns:cx2="http://schemas.microsoft.com/office/drawing/2015/10/21/chartex" xmlns:cx3="http://schemas.microsoft.com/office/drawing/2016/5/9/chartex" xmlns:cx4="http://schemas.microsoft.com/office/drawing/2016/5/10/chartex" xmlns:cx5="http://schemas.microsoft.com/office/drawing/2016/5/11/chartex" xmlns:cx6="http://schemas.microsoft.com/office/drawing/2016/5/12/chartex" xmlns:cx7="http://schemas.microsoft.com/office/drawing/2016/5/13/chartex" xmlns:cx8="http://schemas.microsoft.com/office/drawing/2016/5/14/chartex" xmlns:mc="http://schemas.openxmlformats.org/markup-compatibility/2006" xmlns:aink="http://schemas.microsoft.com/office/drawing/2016/ink" xmlns:am3d="http://schemas.microsoft.com/office/drawing/2017/model3d" xmlns:o="urn:schemas-microsoft-com:office:office" xmlns:oel="http://schemas.microsoft.com/office/2019/extlst" xmlns:r="http://schemas.openxmlformats.org/officeDocument/2006/relationships" xmlns:m="http://schemas.openxmlformats.org/officeDocument/2006/math" xmlns:v="urn:schemas-microsoft-com:vml" xmlns:wp14="http://schemas.microsoft.com/office/word/2010/wordprocessingDrawing" xmlns:wp="http://schemas.openxmlformats.org/drawingml/2006/wordprocessingDrawing" xmlns:w10="urn:schemas-microsoft-com:office:word" xmlns:w="http://schemas.openxmlformats.org/wordprocessingml/2006/main" xmlns:w14="http://schemas.microsoft.com/office/word/2010/wordml" xmlns:w15="http://schemas.microsoft.com/office/word/2012/wordml" xmlns:w16cex="http://schemas.microsoft.com/office/word/2018/wordml/cex" xmlns:w16cid="http://schemas.microsoft.com/office/word/2016/wordml/cid" xmlns:w16="http://schemas.microsoft.com/office/word/2018/wordml" xmlns:w16du="http://schemas.microsoft.com/office/word/2023/wordml/word16du" xmlns:w16sdtdh="http://schemas.microsoft.com/office/word/2020/wordml/sdtdatahash" xmlns:w16sdtfl="http://schemas.microsoft.com/office/word/2024/wordml/sdtformatlock" xmlns:w16se="http://schemas.microsoft.com/office/word/2015/wordml/symex" xmlns:wpg="http://schemas.microsoft.com/office/word/2010/wordprocessingGroup" xmlns:wpi="http://schemas.microsoft.com/office/word/2010/wordprocessingInk" xmlns:wne="http://schemas.microsoft.com/office/word/2006/wordml" xmlns:wps="http://schemas.microsoft.com/office/word/2010/wordprocessingShape" mc:Ignorable="w14 w15 w16se w16cid w16 w16cex w16sdtdh w16sdtfl w16du wp14">
   <w15:commentEx w15:paraId="3BB1D611" w15:done="1"/>
   <w15:commentEx w15:paraId="491960A3" w15:paraIdParent="3BB1D611" w15:done="1"/>
   <w15:commentEx w15:paraId="10252CC0" w15:paraIdParent="3BB1D611" w15:done="1"/>
@@ -6259,7 +6389,7 @@
 </file>
 
 <file path=word/commentsExtensible.xml><?xml version="1.0" encoding="utf-8"?>
-<w16cex:commentsExtensible xmlns:wpc="http://schemas.microsoft.com/office/word/2010/wordprocessingCanvas" xmlns:cx="http://schemas.microsoft.com/office/drawing/2014/chartex" xmlns:cx1="http://schemas.microsoft.com/office/drawing/2015/9/8/chartex" xmlns:cx2="http://schemas.microsoft.com/office/drawing/2015/10/21/chartex" xmlns:cx3="http://schemas.microsoft.com/office/drawing/2016/5/9/chartex" xmlns:cx4="http://schemas.microsoft.com/office/drawing/2016/5/10/chartex" xmlns:cx5="http://schemas.microsoft.com/office/drawing/2016/5/11/chartex" xmlns:cx6="http://schemas.microsoft.com/office/drawing/2016/5/12/chartex" xmlns:cx7="http://schemas.microsoft.com/office/drawing/2016/5/13/chartex" xmlns:cx8="http://schemas.microsoft.com/office/drawing/2016/5/14/chartex" xmlns:cr="http://schemas.microsoft.com/office/comments/2020/reactions" xmlns:mc="http://schemas.openxmlformats.org/markup-compatibility/2006" xmlns:aink="http://schemas.microsoft.com/office/drawing/2016/ink" xmlns:am3d="http://schemas.microsoft.com/office/drawing/2017/model3d" xmlns:o="urn:schemas-microsoft-com:office:office" xmlns:oel="http://schemas.microsoft.com/office/2019/extlst" xmlns:r="http://schemas.openxmlformats.org/officeDocument/2006/relationships" xmlns:m="http://schemas.openxmlformats.org/officeDocument/2006/math" xmlns:v="urn:schemas-microsoft-com:vml" xmlns:wp14="http://schemas.microsoft.com/office/word/2010/wordprocessingDrawing" xmlns:wp="http://schemas.openxmlformats.org/drawingml/2006/wordprocessingDrawing" xmlns:w10="urn:schemas-microsoft-com:office:word" xmlns:w="http://schemas.openxmlformats.org/wordprocessingml/2006/main" xmlns:w14="http://schemas.microsoft.com/office/word/2010/wordml" xmlns:w15="http://schemas.microsoft.com/office/word/2012/wordml" xmlns:w16cex="http://schemas.microsoft.com/office/word/2018/wordml/cex" xmlns:w16cid="http://schemas.microsoft.com/office/word/2016/wordml/cid" xmlns:w16="http://schemas.microsoft.com/office/word/2018/wordml" xmlns:w16sdtdh="http://schemas.microsoft.com/office/word/2020/wordml/sdtdatahash" xmlns:w16se="http://schemas.microsoft.com/office/word/2015/wordml/symex" xmlns:wpg="http://schemas.microsoft.com/office/word/2010/wordprocessingGroup" xmlns:wpi="http://schemas.microsoft.com/office/word/2010/wordprocessingInk" xmlns:wne="http://schemas.microsoft.com/office/word/2006/wordml" xmlns:wps="http://schemas.microsoft.com/office/word/2010/wordprocessingShape" mc:Ignorable="w14 w15 w16se w16cid w16 w16cex w16sdtdh cr wp14">
+<w16cex:commentsExtensible xmlns:wpc="http://schemas.microsoft.com/office/word/2010/wordprocessingCanvas" xmlns:cx="http://schemas.microsoft.com/office/drawing/2014/chartex" xmlns:cx1="http://schemas.microsoft.com/office/drawing/2015/9/8/chartex" xmlns:cx2="http://schemas.microsoft.com/office/drawing/2015/10/21/chartex" xmlns:cx3="http://schemas.microsoft.com/office/drawing/2016/5/9/chartex" xmlns:cx4="http://schemas.microsoft.com/office/drawing/2016/5/10/chartex" xmlns:cx5="http://schemas.microsoft.com/office/drawing/2016/5/11/chartex" xmlns:cx6="http://schemas.microsoft.com/office/drawing/2016/5/12/chartex" xmlns:cx7="http://schemas.microsoft.com/office/drawing/2016/5/13/chartex" xmlns:cx8="http://schemas.microsoft.com/office/drawing/2016/5/14/chartex" xmlns:cr="http://schemas.microsoft.com/office/comments/2020/reactions" xmlns:mc="http://schemas.openxmlformats.org/markup-compatibility/2006" xmlns:aink="http://schemas.microsoft.com/office/drawing/2016/ink" xmlns:am3d="http://schemas.microsoft.com/office/drawing/2017/model3d" xmlns:o="urn:schemas-microsoft-com:office:office" xmlns:oel="http://schemas.microsoft.com/office/2019/extlst" xmlns:r="http://schemas.openxmlformats.org/officeDocument/2006/relationships" xmlns:m="http://schemas.openxmlformats.org/officeDocument/2006/math" xmlns:v="urn:schemas-microsoft-com:vml" xmlns:wp14="http://schemas.microsoft.com/office/word/2010/wordprocessingDrawing" xmlns:wp="http://schemas.openxmlformats.org/drawingml/2006/wordprocessingDrawing" xmlns:w10="urn:schemas-microsoft-com:office:word" xmlns:w="http://schemas.openxmlformats.org/wordprocessingml/2006/main" xmlns:w14="http://schemas.microsoft.com/office/word/2010/wordml" xmlns:w15="http://schemas.microsoft.com/office/word/2012/wordml" xmlns:w16cex="http://schemas.microsoft.com/office/word/2018/wordml/cex" xmlns:w16cid="http://schemas.microsoft.com/office/word/2016/wordml/cid" xmlns:w16="http://schemas.microsoft.com/office/word/2018/wordml" xmlns:w16du="http://schemas.microsoft.com/office/word/2023/wordml/word16du" xmlns:w16sdtdh="http://schemas.microsoft.com/office/word/2020/wordml/sdtdatahash" xmlns:w16sdtfl="http://schemas.microsoft.com/office/word/2024/wordml/sdtformatlock" xmlns:w16se="http://schemas.microsoft.com/office/word/2015/wordml/symex" xmlns:wpg="http://schemas.microsoft.com/office/word/2010/wordprocessingGroup" xmlns:wpi="http://schemas.microsoft.com/office/word/2010/wordprocessingInk" xmlns:wne="http://schemas.microsoft.com/office/word/2006/wordml" xmlns:wps="http://schemas.microsoft.com/office/word/2010/wordprocessingShape" mc:Ignorable="w14 w15 w16se w16cid w16 w16cex w16sdtdh w16sdtfl cr w16du wp14">
   <w16cex:commentExtensible w16cex:durableId="29DA3A46" w16cex:dateUtc="2024-04-29T13:24:00Z"/>
   <w16cex:commentExtensible w16cex:durableId="7890EAC7" w16cex:dateUtc="2024-04-29T13:41:00Z"/>
   <w16cex:commentExtensible w16cex:durableId="29DA3E57" w16cex:dateUtc="2024-04-29T13:42:00Z"/>
@@ -6361,7 +6491,7 @@
 </file>
 
 <file path=word/commentsIds.xml><?xml version="1.0" encoding="utf-8"?>
-<w16cid:commentsIds xmlns:wpc="http://schemas.microsoft.com/office/word/2010/wordprocessingCanvas" xmlns:cx="http://schemas.microsoft.com/office/drawing/2014/chartex" xmlns:cx1="http://schemas.microsoft.com/office/drawing/2015/9/8/chartex" xmlns:cx2="http://schemas.microsoft.com/office/drawing/2015/10/21/chartex" xmlns:cx3="http://schemas.microsoft.com/office/drawing/2016/5/9/chartex" xmlns:cx4="http://schemas.microsoft.com/office/drawing/2016/5/10/chartex" xmlns:cx5="http://schemas.microsoft.com/office/drawing/2016/5/11/chartex" xmlns:cx6="http://schemas.microsoft.com/office/drawing/2016/5/12/chartex" xmlns:cx7="http://schemas.microsoft.com/office/drawing/2016/5/13/chartex" xmlns:cx8="http://schemas.microsoft.com/office/drawing/2016/5/14/chartex" xmlns:mc="http://schemas.openxmlformats.org/markup-compatibility/2006" xmlns:aink="http://schemas.microsoft.com/office/drawing/2016/ink" xmlns:am3d="http://schemas.microsoft.com/office/drawing/2017/model3d" xmlns:o="urn:schemas-microsoft-com:office:office" xmlns:oel="http://schemas.microsoft.com/office/2019/extlst" xmlns:r="http://schemas.openxmlformats.org/officeDocument/2006/relationships" xmlns:m="http://schemas.openxmlformats.org/officeDocument/2006/math" xmlns:v="urn:schemas-microsoft-com:vml" xmlns:wp14="http://schemas.microsoft.com/office/word/2010/wordprocessingDrawing" xmlns:wp="http://schemas.openxmlformats.org/drawingml/2006/wordprocessingDrawing" xmlns:w10="urn:schemas-microsoft-com:office:word" xmlns:w="http://schemas.openxmlformats.org/wordprocessingml/2006/main" xmlns:w14="http://schemas.microsoft.com/office/word/2010/wordml" xmlns:w15="http://schemas.microsoft.com/office/word/2012/wordml" xmlns:w16cex="http://schemas.microsoft.com/office/word/2018/wordml/cex" xmlns:w16cid="http://schemas.microsoft.com/office/word/2016/wordml/cid" xmlns:w16="http://schemas.microsoft.com/office/word/2018/wordml" xmlns:w16sdtdh="http://schemas.microsoft.com/office/word/2020/wordml/sdtdatahash" xmlns:w16se="http://schemas.microsoft.com/office/word/2015/wordml/symex" xmlns:wpg="http://schemas.microsoft.com/office/word/2010/wordprocessingGroup" xmlns:wpi="http://schemas.microsoft.com/office/word/2010/wordprocessingInk" xmlns:wne="http://schemas.microsoft.com/office/word/2006/wordml" xmlns:wps="http://schemas.microsoft.com/office/word/2010/wordprocessingShape" mc:Ignorable="w14 w15 w16se w16cid w16 w16cex w16sdtdh wp14">
+<w16cid:commentsIds xmlns:wpc="http://schemas.microsoft.com/office/word/2010/wordprocessingCanvas" xmlns:cx="http://schemas.microsoft.com/office/drawing/2014/chartex" xmlns:cx1="http://schemas.microsoft.com/office/drawing/2015/9/8/chartex" xmlns:cx2="http://schemas.microsoft.com/office/drawing/2015/10/21/chartex" xmlns:cx3="http://schemas.microsoft.com/office/drawing/2016/5/9/chartex" xmlns:cx4="http://schemas.microsoft.com/office/drawing/2016/5/10/chartex" xmlns:cx5="http://schemas.microsoft.com/office/drawing/2016/5/11/chartex" xmlns:cx6="http://schemas.microsoft.com/office/drawing/2016/5/12/chartex" xmlns:cx7="http://schemas.microsoft.com/office/drawing/2016/5/13/chartex" xmlns:cx8="http://schemas.microsoft.com/office/drawing/2016/5/14/chartex" xmlns:mc="http://schemas.openxmlformats.org/markup-compatibility/2006" xmlns:aink="http://schemas.microsoft.com/office/drawing/2016/ink" xmlns:am3d="http://schemas.microsoft.com/office/drawing/2017/model3d" xmlns:o="urn:schemas-microsoft-com:office:office" xmlns:oel="http://schemas.microsoft.com/office/2019/extlst" xmlns:r="http://schemas.openxmlformats.org/officeDocument/2006/relationships" xmlns:m="http://schemas.openxmlformats.org/officeDocument/2006/math" xmlns:v="urn:schemas-microsoft-com:vml" xmlns:wp14="http://schemas.microsoft.com/office/word/2010/wordprocessingDrawing" xmlns:wp="http://schemas.openxmlformats.org/drawingml/2006/wordprocessingDrawing" xmlns:w10="urn:schemas-microsoft-com:office:word" xmlns:w="http://schemas.openxmlformats.org/wordprocessingml/2006/main" xmlns:w14="http://schemas.microsoft.com/office/word/2010/wordml" xmlns:w15="http://schemas.microsoft.com/office/word/2012/wordml" xmlns:w16cex="http://schemas.microsoft.com/office/word/2018/wordml/cex" xmlns:w16cid="http://schemas.microsoft.com/office/word/2016/wordml/cid" xmlns:w16="http://schemas.microsoft.com/office/word/2018/wordml" xmlns:w16du="http://schemas.microsoft.com/office/word/2023/wordml/word16du" xmlns:w16sdtdh="http://schemas.microsoft.com/office/word/2020/wordml/sdtdatahash" xmlns:w16sdtfl="http://schemas.microsoft.com/office/word/2024/wordml/sdtformatlock" xmlns:w16se="http://schemas.microsoft.com/office/word/2015/wordml/symex" xmlns:wpg="http://schemas.microsoft.com/office/word/2010/wordprocessingGroup" xmlns:wpi="http://schemas.microsoft.com/office/word/2010/wordprocessingInk" xmlns:wne="http://schemas.microsoft.com/office/word/2006/wordml" xmlns:wps="http://schemas.microsoft.com/office/word/2010/wordprocessingShape" mc:Ignorable="w14 w15 w16se w16cid w16 w16cex w16sdtdh w16sdtfl w16du wp14">
   <w16cid:commentId w16cid:paraId="3BB1D611" w16cid:durableId="29DA3A46"/>
   <w16cid:commentId w16cid:paraId="491960A3" w16cid:durableId="7890EAC7"/>
   <w16cid:commentId w16cid:paraId="10252CC0" w16cid:durableId="29DA3E57"/>
@@ -6415,7 +6545,7 @@
 </file>
 
 <file path=word/endnotes.xml><?xml version="1.0" encoding="utf-8"?>
-<w:endnotes xmlns:wpc="http://schemas.microsoft.com/office/word/2010/wordprocessingCanvas" xmlns:cx="http://schemas.microsoft.com/office/drawing/2014/chartex" xmlns:cx1="http://schemas.microsoft.com/office/drawing/2015/9/8/chartex" xmlns:cx2="http://schemas.microsoft.com/office/drawing/2015/10/21/chartex" xmlns:cx3="http://schemas.microsoft.com/office/drawing/2016/5/9/chartex" xmlns:cx4="http://schemas.microsoft.com/office/drawing/2016/5/10/chartex" xmlns:cx5="http://schemas.microsoft.com/office/drawing/2016/5/11/chartex" xmlns:cx6="http://schemas.microsoft.com/office/drawing/2016/5/12/chartex" xmlns:cx7="http://schemas.microsoft.com/office/drawing/2016/5/13/chartex" xmlns:cx8="http://schemas.microsoft.com/office/drawing/2016/5/14/chartex" xmlns:mc="http://schemas.openxmlformats.org/markup-compatibility/2006" xmlns:aink="http://schemas.microsoft.com/office/drawing/2016/ink" xmlns:am3d="http://schemas.microsoft.com/office/drawing/2017/model3d" xmlns:o="urn:schemas-microsoft-com:office:office" xmlns:oel="http://schemas.microsoft.com/office/2019/extlst" xmlns:r="http://schemas.openxmlformats.org/officeDocument/2006/relationships" xmlns:m="http://schemas.openxmlformats.org/officeDocument/2006/math" xmlns:v="urn:schemas-microsoft-com:vml" xmlns:wp14="http://schemas.microsoft.com/office/word/2010/wordprocessingDrawing" xmlns:wp="http://schemas.openxmlformats.org/drawingml/2006/wordprocessingDrawing" xmlns:w10="urn:schemas-microsoft-com:office:word" xmlns:w="http://schemas.openxmlformats.org/wordprocessingml/2006/main" xmlns:w14="http://schemas.microsoft.com/office/word/2010/wordml" xmlns:w15="http://schemas.microsoft.com/office/word/2012/wordml" xmlns:w16cex="http://schemas.microsoft.com/office/word/2018/wordml/cex" xmlns:w16cid="http://schemas.microsoft.com/office/word/2016/wordml/cid" xmlns:w16="http://schemas.microsoft.com/office/word/2018/wordml" xmlns:w16sdtdh="http://schemas.microsoft.com/office/word/2020/wordml/sdtdatahash" xmlns:w16se="http://schemas.microsoft.com/office/word/2015/wordml/symex" xmlns:wpg="http://schemas.microsoft.com/office/word/2010/wordprocessingGroup" xmlns:wpi="http://schemas.microsoft.com/office/word/2010/wordprocessingInk" xmlns:wne="http://schemas.microsoft.com/office/word/2006/wordml" xmlns:wps="http://schemas.microsoft.com/office/word/2010/wordprocessingShape" mc:Ignorable="w14 w15 w16se w16cid w16 w16cex w16sdtdh wp14">
+<w:endnotes xmlns:wpc="http://schemas.microsoft.com/office/word/2010/wordprocessingCanvas" xmlns:cx="http://schemas.microsoft.com/office/drawing/2014/chartex" xmlns:cx1="http://schemas.microsoft.com/office/drawing/2015/9/8/chartex" xmlns:cx2="http://schemas.microsoft.com/office/drawing/2015/10/21/chartex" xmlns:cx3="http://schemas.microsoft.com/office/drawing/2016/5/9/chartex" xmlns:cx4="http://schemas.microsoft.com/office/drawing/2016/5/10/chartex" xmlns:cx5="http://schemas.microsoft.com/office/drawing/2016/5/11/chartex" xmlns:cx6="http://schemas.microsoft.com/office/drawing/2016/5/12/chartex" xmlns:cx7="http://schemas.microsoft.com/office/drawing/2016/5/13/chartex" xmlns:cx8="http://schemas.microsoft.com/office/drawing/2016/5/14/chartex" xmlns:mc="http://schemas.openxmlformats.org/markup-compatibility/2006" xmlns:aink="http://schemas.microsoft.com/office/drawing/2016/ink" xmlns:am3d="http://schemas.microsoft.com/office/drawing/2017/model3d" xmlns:o="urn:schemas-microsoft-com:office:office" xmlns:oel="http://schemas.microsoft.com/office/2019/extlst" xmlns:r="http://schemas.openxmlformats.org/officeDocument/2006/relationships" xmlns:m="http://schemas.openxmlformats.org/officeDocument/2006/math" xmlns:v="urn:schemas-microsoft-com:vml" xmlns:wp14="http://schemas.microsoft.com/office/word/2010/wordprocessingDrawing" xmlns:wp="http://schemas.openxmlformats.org/drawingml/2006/wordprocessingDrawing" xmlns:w10="urn:schemas-microsoft-com:office:word" xmlns:w="http://schemas.openxmlformats.org/wordprocessingml/2006/main" xmlns:w14="http://schemas.microsoft.com/office/word/2010/wordml" xmlns:w15="http://schemas.microsoft.com/office/word/2012/wordml" xmlns:w16cex="http://schemas.microsoft.com/office/word/2018/wordml/cex" xmlns:w16cid="http://schemas.microsoft.com/office/word/2016/wordml/cid" xmlns:w16="http://schemas.microsoft.com/office/word/2018/wordml" xmlns:w16du="http://schemas.microsoft.com/office/word/2023/wordml/word16du" xmlns:w16sdtdh="http://schemas.microsoft.com/office/word/2020/wordml/sdtdatahash" xmlns:w16sdtfl="http://schemas.microsoft.com/office/word/2024/wordml/sdtformatlock" xmlns:w16se="http://schemas.microsoft.com/office/word/2015/wordml/symex" xmlns:wpg="http://schemas.microsoft.com/office/word/2010/wordprocessingGroup" xmlns:wpi="http://schemas.microsoft.com/office/word/2010/wordprocessingInk" xmlns:wne="http://schemas.microsoft.com/office/word/2006/wordml" xmlns:wps="http://schemas.microsoft.com/office/word/2010/wordprocessingShape" mc:Ignorable="w14 w15 w16se w16cid w16 w16cex w16sdtdh w16sdtfl w16du wp14">
   <w:endnote w:type="separator" w:id="-1">
     <w:p>
       <w:pPr>
@@ -6447,7 +6577,7 @@
 </file>
 
 <file path=word/footnotes.xml><?xml version="1.0" encoding="utf-8"?>
-<w:footnotes xmlns:wpc="http://schemas.microsoft.com/office/word/2010/wordprocessingCanvas" xmlns:cx="http://schemas.microsoft.com/office/drawing/2014/chartex" xmlns:cx1="http://schemas.microsoft.com/office/drawing/2015/9/8/chartex" xmlns:cx2="http://schemas.microsoft.com/office/drawing/2015/10/21/chartex" xmlns:cx3="http://schemas.microsoft.com/office/drawing/2016/5/9/chartex" xmlns:cx4="http://schemas.microsoft.com/office/drawing/2016/5/10/chartex" xmlns:cx5="http://schemas.microsoft.com/office/drawing/2016/5/11/chartex" xmlns:cx6="http://schemas.microsoft.com/office/drawing/2016/5/12/chartex" xmlns:cx7="http://schemas.microsoft.com/office/drawing/2016/5/13/chartex" xmlns:cx8="http://schemas.microsoft.com/office/drawing/2016/5/14/chartex" xmlns:mc="http://schemas.openxmlformats.org/markup-compatibility/2006" xmlns:aink="http://schemas.microsoft.com/office/drawing/2016/ink" xmlns:am3d="http://schemas.microsoft.com/office/drawing/2017/model3d" xmlns:o="urn:schemas-microsoft-com:office:office" xmlns:oel="http://schemas.microsoft.com/office/2019/extlst" xmlns:r="http://schemas.openxmlformats.org/officeDocument/2006/relationships" xmlns:m="http://schemas.openxmlformats.org/officeDocument/2006/math" xmlns:v="urn:schemas-microsoft-com:vml" xmlns:wp14="http://schemas.microsoft.com/office/word/2010/wordprocessingDrawing" xmlns:wp="http://schemas.openxmlformats.org/drawingml/2006/wordprocessingDrawing" xmlns:w10="urn:schemas-microsoft-com:office:word" xmlns:w="http://schemas.openxmlformats.org/wordprocessingml/2006/main" xmlns:w14="http://schemas.microsoft.com/office/word/2010/wordml" xmlns:w15="http://schemas.microsoft.com/office/word/2012/wordml" xmlns:w16cex="http://schemas.microsoft.com/office/word/2018/wordml/cex" xmlns:w16cid="http://schemas.microsoft.com/office/word/2016/wordml/cid" xmlns:w16="http://schemas.microsoft.com/office/word/2018/wordml" xmlns:w16sdtdh="http://schemas.microsoft.com/office/word/2020/wordml/sdtdatahash" xmlns:w16se="http://schemas.microsoft.com/office/word/2015/wordml/symex" xmlns:wpg="http://schemas.microsoft.com/office/word/2010/wordprocessingGroup" xmlns:wpi="http://schemas.microsoft.com/office/word/2010/wordprocessingInk" xmlns:wne="http://schemas.microsoft.com/office/word/2006/wordml" xmlns:wps="http://schemas.microsoft.com/office/word/2010/wordprocessingShape" mc:Ignorable="w14 w15 w16se w16cid w16 w16cex w16sdtdh wp14">
+<w:footnotes xmlns:wpc="http://schemas.microsoft.com/office/word/2010/wordprocessingCanvas" xmlns:cx="http://schemas.microsoft.com/office/drawing/2014/chartex" xmlns:cx1="http://schemas.microsoft.com/office/drawing/2015/9/8/chartex" xmlns:cx2="http://schemas.microsoft.com/office/drawing/2015/10/21/chartex" xmlns:cx3="http://schemas.microsoft.com/office/drawing/2016/5/9/chartex" xmlns:cx4="http://schemas.microsoft.com/office/drawing/2016/5/10/chartex" xmlns:cx5="http://schemas.microsoft.com/office/drawing/2016/5/11/chartex" xmlns:cx6="http://schemas.microsoft.com/office/drawing/2016/5/12/chartex" xmlns:cx7="http://schemas.microsoft.com/office/drawing/2016/5/13/chartex" xmlns:cx8="http://schemas.microsoft.com/office/drawing/2016/5/14/chartex" xmlns:mc="http://schemas.openxmlformats.org/markup-compatibility/2006" xmlns:aink="http://schemas.microsoft.com/office/drawing/2016/ink" xmlns:am3d="http://schemas.microsoft.com/office/drawing/2017/model3d" xmlns:o="urn:schemas-microsoft-com:office:office" xmlns:oel="http://schemas.microsoft.com/office/2019/extlst" xmlns:r="http://schemas.openxmlformats.org/officeDocument/2006/relationships" xmlns:m="http://schemas.openxmlformats.org/officeDocument/2006/math" xmlns:v="urn:schemas-microsoft-com:vml" xmlns:wp14="http://schemas.microsoft.com/office/word/2010/wordprocessingDrawing" xmlns:wp="http://schemas.openxmlformats.org/drawingml/2006/wordprocessingDrawing" xmlns:w10="urn:schemas-microsoft-com:office:word" xmlns:w="http://schemas.openxmlformats.org/wordprocessingml/2006/main" xmlns:w14="http://schemas.microsoft.com/office/word/2010/wordml" xmlns:w15="http://schemas.microsoft.com/office/word/2012/wordml" xmlns:w16cex="http://schemas.microsoft.com/office/word/2018/wordml/cex" xmlns:w16cid="http://schemas.microsoft.com/office/word/2016/wordml/cid" xmlns:w16="http://schemas.microsoft.com/office/word/2018/wordml" xmlns:w16du="http://schemas.microsoft.com/office/word/2023/wordml/word16du" xmlns:w16sdtdh="http://schemas.microsoft.com/office/word/2020/wordml/sdtdatahash" xmlns:w16sdtfl="http://schemas.microsoft.com/office/word/2024/wordml/sdtformatlock" xmlns:w16se="http://schemas.microsoft.com/office/word/2015/wordml/symex" xmlns:wpg="http://schemas.microsoft.com/office/word/2010/wordprocessingGroup" xmlns:wpi="http://schemas.microsoft.com/office/word/2010/wordprocessingInk" xmlns:wne="http://schemas.microsoft.com/office/word/2006/wordml" xmlns:wps="http://schemas.microsoft.com/office/word/2010/wordprocessingShape" mc:Ignorable="w14 w15 w16se w16cid w16 w16cex w16sdtdh w16sdtfl w16du wp14">
   <w:footnote w:type="separator" w:id="-1">
     <w:p>
       <w:r>
@@ -6473,7 +6603,7 @@
 </file>
 
 <file path=word/numbering.xml><?xml version="1.0" encoding="utf-8"?>
-<w:numbering xmlns:wpc="http://schemas.microsoft.com/office/word/2010/wordprocessingCanvas" xmlns:cx="http://schemas.microsoft.com/office/drawing/2014/chartex" xmlns:cx1="http://schemas.microsoft.com/office/drawing/2015/9/8/chartex" xmlns:cx2="http://schemas.microsoft.com/office/drawing/2015/10/21/chartex" xmlns:cx3="http://schemas.microsoft.com/office/drawing/2016/5/9/chartex" xmlns:cx4="http://schemas.microsoft.com/office/drawing/2016/5/10/chartex" xmlns:cx5="http://schemas.microsoft.com/office/drawing/2016/5/11/chartex" xmlns:cx6="http://schemas.microsoft.com/office/drawing/2016/5/12/chartex" xmlns:cx7="http://schemas.microsoft.com/office/drawing/2016/5/13/chartex" xmlns:cx8="http://schemas.microsoft.com/office/drawing/2016/5/14/chartex" xmlns:mc="http://schemas.openxmlformats.org/markup-compatibility/2006" xmlns:aink="http://schemas.microsoft.com/office/drawing/2016/ink" xmlns:am3d="http://schemas.microsoft.com/office/drawing/2017/model3d" xmlns:o="urn:schemas-microsoft-com:office:office" xmlns:oel="http://schemas.microsoft.com/office/2019/extlst" xmlns:r="http://schemas.openxmlformats.org/officeDocument/2006/relationships" xmlns:m="http://schemas.openxmlformats.org/officeDocument/2006/math" xmlns:v="urn:schemas-microsoft-com:vml" xmlns:wp14="http://schemas.microsoft.com/office/word/2010/wordprocessingDrawing" xmlns:wp="http://schemas.openxmlformats.org/drawingml/2006/wordprocessingDrawing" xmlns:w10="urn:schemas-microsoft-com:office:word" xmlns:w="http://schemas.openxmlformats.org/wordprocessingml/2006/main" xmlns:w14="http://schemas.microsoft.com/office/word/2010/wordml" xmlns:w15="http://schemas.microsoft.com/office/word/2012/wordml" xmlns:w16cex="http://schemas.microsoft.com/office/word/2018/wordml/cex" xmlns:w16cid="http://schemas.microsoft.com/office/word/2016/wordml/cid" xmlns:w16="http://schemas.microsoft.com/office/word/2018/wordml" xmlns:w16sdtdh="http://schemas.microsoft.com/office/word/2020/wordml/sdtdatahash" xmlns:w16se="http://schemas.microsoft.com/office/word/2015/wordml/symex" xmlns:wpg="http://schemas.microsoft.com/office/word/2010/wordprocessingGroup" xmlns:wpi="http://schemas.microsoft.com/office/word/2010/wordprocessingInk" xmlns:wne="http://schemas.microsoft.com/office/word/2006/wordml" xmlns:wps="http://schemas.microsoft.com/office/word/2010/wordprocessingShape" mc:Ignorable="w14 w15 w16se w16cid w16 w16cex w16sdtdh wp14">
+<w:numbering xmlns:wpc="http://schemas.microsoft.com/office/word/2010/wordprocessingCanvas" xmlns:cx="http://schemas.microsoft.com/office/drawing/2014/chartex" xmlns:cx1="http://schemas.microsoft.com/office/drawing/2015/9/8/chartex" xmlns:cx2="http://schemas.microsoft.com/office/drawing/2015/10/21/chartex" xmlns:cx3="http://schemas.microsoft.com/office/drawing/2016/5/9/chartex" xmlns:cx4="http://schemas.microsoft.com/office/drawing/2016/5/10/chartex" xmlns:cx5="http://schemas.microsoft.com/office/drawing/2016/5/11/chartex" xmlns:cx6="http://schemas.microsoft.com/office/drawing/2016/5/12/chartex" xmlns:cx7="http://schemas.microsoft.com/office/drawing/2016/5/13/chartex" xmlns:cx8="http://schemas.microsoft.com/office/drawing/2016/5/14/chartex" xmlns:mc="http://schemas.openxmlformats.org/markup-compatibility/2006" xmlns:aink="http://schemas.microsoft.com/office/drawing/2016/ink" xmlns:am3d="http://schemas.microsoft.com/office/drawing/2017/model3d" xmlns:o="urn:schemas-microsoft-com:office:office" xmlns:oel="http://schemas.microsoft.com/office/2019/extlst" xmlns:r="http://schemas.openxmlformats.org/officeDocument/2006/relationships" xmlns:m="http://schemas.openxmlformats.org/officeDocument/2006/math" xmlns:v="urn:schemas-microsoft-com:vml" xmlns:wp14="http://schemas.microsoft.com/office/word/2010/wordprocessingDrawing" xmlns:wp="http://schemas.openxmlformats.org/drawingml/2006/wordprocessingDrawing" xmlns:w10="urn:schemas-microsoft-com:office:word" xmlns:w="http://schemas.openxmlformats.org/wordprocessingml/2006/main" xmlns:w14="http://schemas.microsoft.com/office/word/2010/wordml" xmlns:w15="http://schemas.microsoft.com/office/word/2012/wordml" xmlns:w16cex="http://schemas.microsoft.com/office/word/2018/wordml/cex" xmlns:w16cid="http://schemas.microsoft.com/office/word/2016/wordml/cid" xmlns:w16="http://schemas.microsoft.com/office/word/2018/wordml" xmlns:w16du="http://schemas.microsoft.com/office/word/2023/wordml/word16du" xmlns:w16sdtdh="http://schemas.microsoft.com/office/word/2020/wordml/sdtdatahash" xmlns:w16sdtfl="http://schemas.microsoft.com/office/word/2024/wordml/sdtformatlock" xmlns:w16se="http://schemas.microsoft.com/office/word/2015/wordml/symex" xmlns:wpg="http://schemas.microsoft.com/office/word/2010/wordprocessingGroup" xmlns:wpi="http://schemas.microsoft.com/office/word/2010/wordprocessingInk" xmlns:wne="http://schemas.microsoft.com/office/word/2006/wordml" xmlns:wps="http://schemas.microsoft.com/office/word/2010/wordprocessingShape" mc:Ignorable="w14 w15 w16se w16cid w16 w16cex w16sdtdh w16sdtfl w16du wp14">
   <w:abstractNum w:abstractNumId="0" w15:restartNumberingAfterBreak="0">
     <w:nsid w:val="EA454B4C"/>
     <w:multiLevelType w:val="multilevel"/>
@@ -9255,7 +9385,7 @@
 </file>
 
 <file path=word/people.xml><?xml version="1.0" encoding="utf-8"?>
-<w15:people xmlns:wpc="http://schemas.microsoft.com/office/word/2010/wordprocessingCanvas" xmlns:cx="http://schemas.microsoft.com/office/drawing/2014/chartex" xmlns:cx1="http://schemas.microsoft.com/office/drawing/2015/9/8/chartex" xmlns:cx2="http://schemas.microsoft.com/office/drawing/2015/10/21/chartex" xmlns:cx3="http://schemas.microsoft.com/office/drawing/2016/5/9/chartex" xmlns:cx4="http://schemas.microsoft.com/office/drawing/2016/5/10/chartex" xmlns:cx5="http://schemas.microsoft.com/office/drawing/2016/5/11/chartex" xmlns:cx6="http://schemas.microsoft.com/office/drawing/2016/5/12/chartex" xmlns:cx7="http://schemas.microsoft.com/office/drawing/2016/5/13/chartex" xmlns:cx8="http://schemas.microsoft.com/office/drawing/2016/5/14/chartex" xmlns:mc="http://schemas.openxmlformats.org/markup-compatibility/2006" xmlns:aink="http://schemas.microsoft.com/office/drawing/2016/ink" xmlns:am3d="http://schemas.microsoft.com/office/drawing/2017/model3d" xmlns:o="urn:schemas-microsoft-com:office:office" xmlns:oel="http://schemas.microsoft.com/office/2019/extlst" xmlns:r="http://schemas.openxmlformats.org/officeDocument/2006/relationships" xmlns:m="http://schemas.openxmlformats.org/officeDocument/2006/math" xmlns:v="urn:schemas-microsoft-com:vml" xmlns:wp14="http://schemas.microsoft.com/office/word/2010/wordprocessingDrawing" xmlns:wp="http://schemas.openxmlformats.org/drawingml/2006/wordprocessingDrawing" xmlns:w10="urn:schemas-microsoft-com:office:word" xmlns:w="http://schemas.openxmlformats.org/wordprocessingml/2006/main" xmlns:w14="http://schemas.microsoft.com/office/word/2010/wordml" xmlns:w15="http://schemas.microsoft.com/office/word/2012/wordml" xmlns:w16cex="http://schemas.microsoft.com/office/word/2018/wordml/cex" xmlns:w16cid="http://schemas.microsoft.com/office/word/2016/wordml/cid" xmlns:w16="http://schemas.microsoft.com/office/word/2018/wordml" xmlns:w16sdtdh="http://schemas.microsoft.com/office/word/2020/wordml/sdtdatahash" xmlns:w16se="http://schemas.microsoft.com/office/word/2015/wordml/symex" xmlns:wpg="http://schemas.microsoft.com/office/word/2010/wordprocessingGroup" xmlns:wpi="http://schemas.microsoft.com/office/word/2010/wordprocessingInk" xmlns:wne="http://schemas.microsoft.com/office/word/2006/wordml" xmlns:wps="http://schemas.microsoft.com/office/word/2010/wordprocessingShape" mc:Ignorable="w14 w15 w16se w16cid w16 w16cex w16sdtdh wp14">
+<w15:people xmlns:wpc="http://schemas.microsoft.com/office/word/2010/wordprocessingCanvas" xmlns:cx="http://schemas.microsoft.com/office/drawing/2014/chartex" xmlns:cx1="http://schemas.microsoft.com/office/drawing/2015/9/8/chartex" xmlns:cx2="http://schemas.microsoft.com/office/drawing/2015/10/21/chartex" xmlns:cx3="http://schemas.microsoft.com/office/drawing/2016/5/9/chartex" xmlns:cx4="http://schemas.microsoft.com/office/drawing/2016/5/10/chartex" xmlns:cx5="http://schemas.microsoft.com/office/drawing/2016/5/11/chartex" xmlns:cx6="http://schemas.microsoft.com/office/drawing/2016/5/12/chartex" xmlns:cx7="http://schemas.microsoft.com/office/drawing/2016/5/13/chartex" xmlns:cx8="http://schemas.microsoft.com/office/drawing/2016/5/14/chartex" xmlns:mc="http://schemas.openxmlformats.org/markup-compatibility/2006" xmlns:aink="http://schemas.microsoft.com/office/drawing/2016/ink" xmlns:am3d="http://schemas.microsoft.com/office/drawing/2017/model3d" xmlns:o="urn:schemas-microsoft-com:office:office" xmlns:oel="http://schemas.microsoft.com/office/2019/extlst" xmlns:r="http://schemas.openxmlformats.org/officeDocument/2006/relationships" xmlns:m="http://schemas.openxmlformats.org/officeDocument/2006/math" xmlns:v="urn:schemas-microsoft-com:vml" xmlns:wp14="http://schemas.microsoft.com/office/word/2010/wordprocessingDrawing" xmlns:wp="http://schemas.openxmlformats.org/drawingml/2006/wordprocessingDrawing" xmlns:w10="urn:schemas-microsoft-com:office:word" xmlns:w="http://schemas.openxmlformats.org/wordprocessingml/2006/main" xmlns:w14="http://schemas.microsoft.com/office/word/2010/wordml" xmlns:w15="http://schemas.microsoft.com/office/word/2012/wordml" xmlns:w16cex="http://schemas.microsoft.com/office/word/2018/wordml/cex" xmlns:w16cid="http://schemas.microsoft.com/office/word/2016/wordml/cid" xmlns:w16="http://schemas.microsoft.com/office/word/2018/wordml" xmlns:w16du="http://schemas.microsoft.com/office/word/2023/wordml/word16du" xmlns:w16sdtdh="http://schemas.microsoft.com/office/word/2020/wordml/sdtdatahash" xmlns:w16sdtfl="http://schemas.microsoft.com/office/word/2024/wordml/sdtformatlock" xmlns:w16se="http://schemas.microsoft.com/office/word/2015/wordml/symex" xmlns:wpg="http://schemas.microsoft.com/office/word/2010/wordprocessingGroup" xmlns:wpi="http://schemas.microsoft.com/office/word/2010/wordprocessingInk" xmlns:wne="http://schemas.microsoft.com/office/word/2006/wordml" xmlns:wps="http://schemas.microsoft.com/office/word/2010/wordprocessingShape" mc:Ignorable="w14 w15 w16se w16cid w16 w16cex w16sdtdh w16sdtfl w16du wp14">
   <w15:person w15:author="Deutsch, Verena">
     <w15:presenceInfo w15:providerId="AD" w15:userId="S::verena.deutsch@degruyter.com::1e7f37d7-39c5-4acc-8f74-b4fe78d0bcaf"/>
   </w15:person>
@@ -9275,7 +9405,7 @@
 </file>
 
 <file path=word/styles.xml><?xml version="1.0" encoding="utf-8"?>
-<w:styles xmlns:mc="http://schemas.openxmlformats.org/markup-compatibility/2006" xmlns:r="http://schemas.openxmlformats.org/officeDocument/2006/relationships" xmlns:w="http://schemas.openxmlformats.org/wordprocessingml/2006/main" xmlns:w14="http://schemas.microsoft.com/office/word/2010/wordml" xmlns:w15="http://schemas.microsoft.com/office/word/2012/wordml" xmlns:w16cex="http://schemas.microsoft.com/office/word/2018/wordml/cex" xmlns:w16cid="http://schemas.microsoft.com/office/word/2016/wordml/cid" xmlns:w16="http://schemas.microsoft.com/office/word/2018/wordml" xmlns:w16sdtdh="http://schemas.microsoft.com/office/word/2020/wordml/sdtdatahash" xmlns:w16se="http://schemas.microsoft.com/office/word/2015/wordml/symex" mc:Ignorable="w14 w15 w16se w16cid w16 w16cex w16sdtdh">
+<w:styles xmlns:mc="http://schemas.openxmlformats.org/markup-compatibility/2006" xmlns:r="http://schemas.openxmlformats.org/officeDocument/2006/relationships" xmlns:w="http://schemas.openxmlformats.org/wordprocessingml/2006/main" xmlns:w14="http://schemas.microsoft.com/office/word/2010/wordml" xmlns:w15="http://schemas.microsoft.com/office/word/2012/wordml" xmlns:w16cex="http://schemas.microsoft.com/office/word/2018/wordml/cex" xmlns:w16cid="http://schemas.microsoft.com/office/word/2016/wordml/cid" xmlns:w16="http://schemas.microsoft.com/office/word/2018/wordml" xmlns:w16du="http://schemas.microsoft.com/office/word/2023/wordml/word16du" xmlns:w16sdtdh="http://schemas.microsoft.com/office/word/2020/wordml/sdtdatahash" xmlns:w16sdtfl="http://schemas.microsoft.com/office/word/2024/wordml/sdtformatlock" xmlns:w16se="http://schemas.microsoft.com/office/word/2015/wordml/symex" mc:Ignorable="w14 w15 w16se w16cid w16 w16cex w16sdtdh w16sdtfl w16du">
   <w:docDefaults>
     <w:rPrDefault>
       <w:rPr>

</xml_diff>